<commit_message>
Add melody for Broom of the Cowdenknowes
Added in the melody to both versions of Bonny Bonny Broom, and made a
minor lyrics update.
</commit_message>
<xml_diff>
--- a/Broom O' the Cowdenknowes [A].docx
+++ b/Broom O' the Cowdenknowes [A].docx
@@ -1,6 +1,6 @@
 
 <file path=word/document.xml><?xml version="1.0" encoding="utf-8"?>
-<w:document xmlns:wpc="http://schemas.microsoft.com/office/word/2010/wordprocessingCanvas" xmlns:mc="http://schemas.openxmlformats.org/markup-compatibility/2006" xmlns:o="urn:schemas-microsoft-com:office:office" xmlns:r="http://schemas.openxmlformats.org/officeDocument/2006/relationships" xmlns:m="http://schemas.openxmlformats.org/officeDocument/2006/math" xmlns:v="urn:schemas-microsoft-com:vml" xmlns:wp14="http://schemas.microsoft.com/office/word/2010/wordprocessingDrawing" xmlns:wp="http://schemas.openxmlformats.org/drawingml/2006/wordprocessingDrawing" xmlns:w10="urn:schemas-microsoft-com:office:word" xmlns:w="http://schemas.openxmlformats.org/wordprocessingml/2006/main" xmlns:w14="http://schemas.microsoft.com/office/word/2010/wordml" xmlns:w15="http://schemas.microsoft.com/office/word/2012/wordml" xmlns:wpg="http://schemas.microsoft.com/office/word/2010/wordprocessingGroup" xmlns:wpi="http://schemas.microsoft.com/office/word/2010/wordprocessingInk" xmlns:wne="http://schemas.microsoft.com/office/word/2006/wordml" xmlns:wps="http://schemas.microsoft.com/office/word/2010/wordprocessingShape" mc:Ignorable="w14 w15 wp14">
+<w:document xmlns:wpc="http://schemas.microsoft.com/office/word/2010/wordprocessingCanvas" xmlns:mc="http://schemas.openxmlformats.org/markup-compatibility/2006" xmlns:o="urn:schemas-microsoft-com:office:office" xmlns:r="http://schemas.openxmlformats.org/officeDocument/2006/relationships" xmlns:m="http://schemas.openxmlformats.org/officeDocument/2006/math" xmlns:v="urn:schemas-microsoft-com:vml" xmlns:wp14="http://schemas.microsoft.com/office/word/2010/wordprocessingDrawing" xmlns:wp="http://schemas.openxmlformats.org/drawingml/2006/wordprocessingDrawing" xmlns:w10="urn:schemas-microsoft-com:office:word" xmlns:w="http://schemas.openxmlformats.org/wordprocessingml/2006/main" xmlns:w14="http://schemas.microsoft.com/office/word/2010/wordml" xmlns:wpg="http://schemas.microsoft.com/office/word/2010/wordprocessingGroup" xmlns:wpi="http://schemas.microsoft.com/office/word/2010/wordprocessingInk" xmlns:wne="http://schemas.microsoft.com/office/word/2006/wordml" xmlns:wps="http://schemas.microsoft.com/office/word/2010/wordprocessingShape" mc:Ignorable="w14 wp14">
   <w:body>
     <w:p>
       <w:pPr>
@@ -21,8 +21,20 @@
           <w:sz w:val="28"/>
           <w:shd w:val="clear" w:color="auto" w:fill="FFFFFF"/>
         </w:rPr>
-        <w:t>Broom o’ the Cowdenknowes</w:t>
-      </w:r>
+        <w:t xml:space="preserve">Broom o’ the </w:t>
+      </w:r>
+      <w:proofErr w:type="spellStart"/>
+      <w:r>
+        <w:rPr>
+          <w:rFonts w:ascii="Lucida Sans Typewriter" w:hAnsi="Lucida Sans Typewriter"/>
+          <w:b/>
+          <w:color w:val="2A2A2A"/>
+          <w:sz w:val="28"/>
+          <w:shd w:val="clear" w:color="auto" w:fill="FFFFFF"/>
+        </w:rPr>
+        <w:t>Cowdenknowes</w:t>
+      </w:r>
+      <w:proofErr w:type="spellEnd"/>
     </w:p>
     <w:p>
       <w:pPr>
@@ -72,6 +84,7 @@
         </w:rPr>
         <w:t xml:space="preserve">          </w:t>
       </w:r>
+      <w:proofErr w:type="spellStart"/>
       <w:r>
         <w:rPr>
           <w:rFonts w:ascii="Lucida Sans Typewriter" w:hAnsi="Lucida Sans Typewriter"/>
@@ -88,26 +101,9 @@
           <w:color w:val="2A2A2A"/>
           <w:shd w:val="clear" w:color="auto" w:fill="FFFFFF"/>
         </w:rPr>
-        <w:t xml:space="preserve">m  </w:t>
-      </w:r>
-      <w:r>
-        <w:rPr>
-          <w:rFonts w:ascii="Lucida Sans Typewriter" w:hAnsi="Lucida Sans Typewriter"/>
-          <w:b/>
-          <w:color w:val="2A2A2A"/>
-          <w:shd w:val="clear" w:color="auto" w:fill="FFFFFF"/>
-        </w:rPr>
-        <w:t xml:space="preserve"> </w:t>
-      </w:r>
-      <w:r>
-        <w:rPr>
-          <w:rFonts w:ascii="Lucida Sans Typewriter" w:hAnsi="Lucida Sans Typewriter"/>
-          <w:b/>
-          <w:color w:val="2A2A2A"/>
-          <w:shd w:val="clear" w:color="auto" w:fill="FFFFFF"/>
-        </w:rPr>
-        <w:t xml:space="preserve"> </w:t>
-      </w:r>
+        <w:t>m</w:t>
+      </w:r>
+      <w:proofErr w:type="spellEnd"/>
       <w:r>
         <w:rPr>
           <w:rFonts w:ascii="Lucida Sans Typewriter" w:hAnsi="Lucida Sans Typewriter"/>
@@ -124,6 +120,33 @@
           <w:color w:val="2A2A2A"/>
           <w:shd w:val="clear" w:color="auto" w:fill="FFFFFF"/>
         </w:rPr>
+        <w:t xml:space="preserve"> </w:t>
+      </w:r>
+      <w:r>
+        <w:rPr>
+          <w:rFonts w:ascii="Lucida Sans Typewriter" w:hAnsi="Lucida Sans Typewriter"/>
+          <w:b/>
+          <w:color w:val="2A2A2A"/>
+          <w:shd w:val="clear" w:color="auto" w:fill="FFFFFF"/>
+        </w:rPr>
+        <w:t xml:space="preserve"> </w:t>
+      </w:r>
+      <w:r>
+        <w:rPr>
+          <w:rFonts w:ascii="Lucida Sans Typewriter" w:hAnsi="Lucida Sans Typewriter"/>
+          <w:b/>
+          <w:color w:val="2A2A2A"/>
+          <w:shd w:val="clear" w:color="auto" w:fill="FFFFFF"/>
+        </w:rPr>
+        <w:t xml:space="preserve">  </w:t>
+      </w:r>
+      <w:r>
+        <w:rPr>
+          <w:rFonts w:ascii="Lucida Sans Typewriter" w:hAnsi="Lucida Sans Typewriter"/>
+          <w:b/>
+          <w:color w:val="2A2A2A"/>
+          <w:shd w:val="clear" w:color="auto" w:fill="FFFFFF"/>
+        </w:rPr>
         <w:t>D</w:t>
       </w:r>
       <w:r>
@@ -133,7 +156,25 @@
           <w:color w:val="2A2A2A"/>
           <w:shd w:val="clear" w:color="auto" w:fill="FFFFFF"/>
         </w:rPr>
-        <w:t xml:space="preserve">       </w:t>
+        <w:t xml:space="preserve">      </w:t>
+      </w:r>
+      <w:r>
+        <w:rPr>
+          <w:rFonts w:ascii="Lucida Sans Typewriter" w:hAnsi="Lucida Sans Typewriter"/>
+          <w:b/>
+          <w:color w:val="2A2A2A"/>
+          <w:shd w:val="clear" w:color="auto" w:fill="FFFFFF"/>
+        </w:rPr>
+        <w:t xml:space="preserve">   </w:t>
+      </w:r>
+      <w:r>
+        <w:rPr>
+          <w:rFonts w:ascii="Lucida Sans Typewriter" w:hAnsi="Lucida Sans Typewriter"/>
+          <w:b/>
+          <w:color w:val="2A2A2A"/>
+          <w:shd w:val="clear" w:color="auto" w:fill="FFFFFF"/>
+        </w:rPr>
+        <w:t xml:space="preserve"> </w:t>
       </w:r>
       <w:r>
         <w:rPr>
@@ -184,7 +225,41 @@
           <w:color w:val="2A2A2A"/>
           <w:shd w:val="clear" w:color="auto" w:fill="FFFFFF"/>
         </w:rPr>
-        <w:t>each morn to see </w:t>
+        <w:t xml:space="preserve">each </w:t>
+      </w:r>
+      <w:proofErr w:type="spellStart"/>
+      <w:r>
+        <w:rPr>
+          <w:rFonts w:ascii="Lucida Sans Typewriter" w:hAnsi="Lucida Sans Typewriter"/>
+          <w:color w:val="2A2A2A"/>
+          <w:shd w:val="clear" w:color="auto" w:fill="FFFFFF"/>
+        </w:rPr>
+        <w:t>morn</w:t>
+      </w:r>
+      <w:r>
+        <w:rPr>
+          <w:rFonts w:ascii="Lucida Sans Typewriter" w:hAnsi="Lucida Sans Typewriter"/>
+          <w:color w:val="2A2A2A"/>
+          <w:shd w:val="clear" w:color="auto" w:fill="FFFFFF"/>
+        </w:rPr>
+        <w:t>in</w:t>
+      </w:r>
+      <w:proofErr w:type="spellEnd"/>
+      <w:r>
+        <w:rPr>
+          <w:rFonts w:ascii="Lucida Sans Typewriter" w:hAnsi="Lucida Sans Typewriter"/>
+          <w:color w:val="2A2A2A"/>
+          <w:shd w:val="clear" w:color="auto" w:fill="FFFFFF"/>
+        </w:rPr>
+        <w:t>’</w:t>
+      </w:r>
+      <w:r>
+        <w:rPr>
+          <w:rFonts w:ascii="Lucida Sans Typewriter" w:hAnsi="Lucida Sans Typewriter"/>
+          <w:color w:val="2A2A2A"/>
+          <w:shd w:val="clear" w:color="auto" w:fill="FFFFFF"/>
+        </w:rPr>
+        <w:t xml:space="preserve"> to see </w:t>
       </w:r>
       <w:r>
         <w:rPr>
@@ -211,6 +286,7 @@
         </w:rPr>
         <w:t xml:space="preserve"> </w:t>
       </w:r>
+      <w:proofErr w:type="spellStart"/>
       <w:r>
         <w:rPr>
           <w:rFonts w:ascii="Lucida Sans Typewriter" w:hAnsi="Lucida Sans Typewriter"/>
@@ -227,7 +303,17 @@
           <w:color w:val="2A2A2A"/>
           <w:shd w:val="clear" w:color="auto" w:fill="FFFFFF"/>
         </w:rPr>
-        <w:t xml:space="preserve">m  </w:t>
+        <w:t>m</w:t>
+      </w:r>
+      <w:proofErr w:type="spellEnd"/>
+      <w:r>
+        <w:rPr>
+          <w:rFonts w:ascii="Lucida Sans Typewriter" w:hAnsi="Lucida Sans Typewriter"/>
+          <w:b/>
+          <w:color w:val="2A2A2A"/>
+          <w:shd w:val="clear" w:color="auto" w:fill="FFFFFF"/>
+        </w:rPr>
+        <w:t xml:space="preserve">  </w:t>
       </w:r>
       <w:r>
         <w:rPr>
@@ -255,6 +341,15 @@
           <w:shd w:val="clear" w:color="auto" w:fill="FFFFFF"/>
         </w:rPr>
         <w:t xml:space="preserve"> </w:t>
+      </w:r>
+      <w:r>
+        <w:rPr>
+          <w:rFonts w:ascii="Lucida Sans Typewriter" w:hAnsi="Lucida Sans Typewriter"/>
+          <w:b/>
+          <w:color w:val="2A2A2A"/>
+          <w:shd w:val="clear" w:color="auto" w:fill="FFFFFF"/>
+        </w:rPr>
+        <w:t xml:space="preserve">  </w:t>
       </w:r>
       <w:r>
         <w:rPr>
@@ -351,7 +446,41 @@
           <w:color w:val="2A2A2A"/>
           <w:shd w:val="clear" w:color="auto" w:fill="FFFFFF"/>
         </w:rPr>
-        <w:t xml:space="preserve"> come o'er the hill </w:t>
+        <w:t xml:space="preserve"> </w:t>
+      </w:r>
+      <w:proofErr w:type="spellStart"/>
+      <w:r>
+        <w:rPr>
+          <w:rFonts w:ascii="Lucida Sans Typewriter" w:hAnsi="Lucida Sans Typewriter"/>
+          <w:color w:val="2A2A2A"/>
+          <w:shd w:val="clear" w:color="auto" w:fill="FFFFFF"/>
+        </w:rPr>
+        <w:t>com</w:t>
+      </w:r>
+      <w:r>
+        <w:rPr>
+          <w:rFonts w:ascii="Lucida Sans Typewriter" w:hAnsi="Lucida Sans Typewriter"/>
+          <w:color w:val="2A2A2A"/>
+          <w:shd w:val="clear" w:color="auto" w:fill="FFFFFF"/>
+        </w:rPr>
+        <w:t>in</w:t>
+      </w:r>
+      <w:proofErr w:type="spellEnd"/>
+      <w:r>
+        <w:rPr>
+          <w:rFonts w:ascii="Lucida Sans Typewriter" w:hAnsi="Lucida Sans Typewriter"/>
+          <w:color w:val="2A2A2A"/>
+          <w:shd w:val="clear" w:color="auto" w:fill="FFFFFF"/>
+        </w:rPr>
+        <w:t>’</w:t>
+      </w:r>
+      <w:r>
+        <w:rPr>
+          <w:rFonts w:ascii="Lucida Sans Typewriter" w:hAnsi="Lucida Sans Typewriter"/>
+          <w:color w:val="2A2A2A"/>
+          <w:shd w:val="clear" w:color="auto" w:fill="FFFFFF"/>
+        </w:rPr>
+        <w:t xml:space="preserve"> o'er the hill </w:t>
       </w:r>
       <w:r>
         <w:rPr>
@@ -387,6 +516,7 @@
         </w:rPr>
         <w:t xml:space="preserve">           </w:t>
       </w:r>
+      <w:proofErr w:type="spellStart"/>
       <w:r>
         <w:rPr>
           <w:rFonts w:ascii="Lucida Sans Typewriter" w:hAnsi="Lucida Sans Typewriter"/>
@@ -403,17 +533,28 @@
           <w:color w:val="2A2A2A"/>
           <w:shd w:val="clear" w:color="auto" w:fill="FFFFFF"/>
         </w:rPr>
-        <w:t xml:space="preserve">m         </w:t>
-      </w:r>
-      <w:r>
-        <w:rPr>
-          <w:rFonts w:ascii="Lucida Sans Typewriter" w:hAnsi="Lucida Sans Typewriter"/>
-          <w:b/>
-          <w:color w:val="2A2A2A"/>
-          <w:shd w:val="clear" w:color="auto" w:fill="FFFFFF"/>
-        </w:rPr>
-        <w:t xml:space="preserve"> </w:t>
-      </w:r>
+        <w:t>m</w:t>
+      </w:r>
+      <w:proofErr w:type="spellEnd"/>
+      <w:r>
+        <w:rPr>
+          <w:rFonts w:ascii="Lucida Sans Typewriter" w:hAnsi="Lucida Sans Typewriter"/>
+          <w:b/>
+          <w:color w:val="2A2A2A"/>
+          <w:shd w:val="clear" w:color="auto" w:fill="FFFFFF"/>
+        </w:rPr>
+        <w:t xml:space="preserve">         </w:t>
+      </w:r>
+      <w:r>
+        <w:rPr>
+          <w:rFonts w:ascii="Lucida Sans Typewriter" w:hAnsi="Lucida Sans Typewriter"/>
+          <w:b/>
+          <w:color w:val="2A2A2A"/>
+          <w:shd w:val="clear" w:color="auto" w:fill="FFFFFF"/>
+        </w:rPr>
+        <w:t xml:space="preserve"> </w:t>
+      </w:r>
+      <w:proofErr w:type="spellStart"/>
       <w:r>
         <w:rPr>
           <w:rFonts w:ascii="Lucida Sans Typewriter" w:hAnsi="Lucida Sans Typewriter"/>
@@ -432,6 +573,7 @@
         </w:rPr>
         <w:t>m</w:t>
       </w:r>
+      <w:proofErr w:type="spellEnd"/>
       <w:r>
         <w:rPr>
           <w:rFonts w:ascii="Lucida Sans Typewriter" w:hAnsi="Lucida Sans Typewriter"/>
@@ -484,7 +626,25 @@
           <w:color w:val="2A2A2A"/>
           <w:shd w:val="clear" w:color="auto" w:fill="FFFFFF"/>
         </w:rPr>
-        <w:t>She skipped the burn and she ran tae me </w:t>
+        <w:t xml:space="preserve">She skipped the burn and she ran </w:t>
+      </w:r>
+      <w:proofErr w:type="spellStart"/>
+      <w:r>
+        <w:rPr>
+          <w:rFonts w:ascii="Lucida Sans Typewriter" w:hAnsi="Lucida Sans Typewriter"/>
+          <w:color w:val="2A2A2A"/>
+          <w:shd w:val="clear" w:color="auto" w:fill="FFFFFF"/>
+        </w:rPr>
+        <w:t>tae</w:t>
+      </w:r>
+      <w:proofErr w:type="spellEnd"/>
+      <w:r>
+        <w:rPr>
+          <w:rFonts w:ascii="Lucida Sans Typewriter" w:hAnsi="Lucida Sans Typewriter"/>
+          <w:color w:val="2A2A2A"/>
+          <w:shd w:val="clear" w:color="auto" w:fill="FFFFFF"/>
+        </w:rPr>
+        <w:t xml:space="preserve"> me </w:t>
       </w:r>
       <w:r>
         <w:rPr>
@@ -605,6 +765,7 @@
         </w:rPr>
         <w:t>Chorus</w:t>
       </w:r>
+      <w:proofErr w:type="gramStart"/>
       <w:r>
         <w:rPr>
           <w:rFonts w:ascii="Lucida Sans Typewriter" w:hAnsi="Lucida Sans Typewriter"/>
@@ -615,6 +776,7 @@
         </w:rPr>
         <w:t>:</w:t>
       </w:r>
+      <w:proofErr w:type="gramEnd"/>
       <w:r>
         <w:rPr>
           <w:rFonts w:ascii="Lucida Sans Typewriter" w:hAnsi="Lucida Sans Typewriter"/>
@@ -640,6 +802,7 @@
         </w:rPr>
         <w:t xml:space="preserve">     </w:t>
       </w:r>
+      <w:proofErr w:type="spellStart"/>
       <w:r>
         <w:rPr>
           <w:rFonts w:ascii="Lucida Sans Typewriter" w:hAnsi="Lucida Sans Typewriter"/>
@@ -656,7 +819,17 @@
           <w:color w:val="2A2A2A"/>
           <w:shd w:val="clear" w:color="auto" w:fill="FFFFFF"/>
         </w:rPr>
-        <w:t xml:space="preserve">m     </w:t>
+        <w:t>m</w:t>
+      </w:r>
+      <w:proofErr w:type="spellEnd"/>
+      <w:r>
+        <w:rPr>
+          <w:rFonts w:ascii="Lucida Sans Typewriter" w:hAnsi="Lucida Sans Typewriter"/>
+          <w:b/>
+          <w:color w:val="2A2A2A"/>
+          <w:shd w:val="clear" w:color="auto" w:fill="FFFFFF"/>
+        </w:rPr>
+        <w:t xml:space="preserve">     </w:t>
       </w:r>
       <w:r>
         <w:rPr>
@@ -755,6 +928,7 @@
         </w:rPr>
         <w:t xml:space="preserve">   </w:t>
       </w:r>
+      <w:proofErr w:type="spellStart"/>
       <w:r>
         <w:rPr>
           <w:rFonts w:ascii="Lucida Sans Typewriter" w:hAnsi="Lucida Sans Typewriter"/>
@@ -771,7 +945,17 @@
           <w:color w:val="2A2A2A"/>
           <w:shd w:val="clear" w:color="auto" w:fill="FFFFFF"/>
         </w:rPr>
-        <w:t xml:space="preserve">m </w:t>
+        <w:t>m</w:t>
+      </w:r>
+      <w:proofErr w:type="spellEnd"/>
+      <w:r>
+        <w:rPr>
+          <w:rFonts w:ascii="Lucida Sans Typewriter" w:hAnsi="Lucida Sans Typewriter"/>
+          <w:b/>
+          <w:color w:val="2A2A2A"/>
+          <w:shd w:val="clear" w:color="auto" w:fill="FFFFFF"/>
+        </w:rPr>
+        <w:t xml:space="preserve"> </w:t>
       </w:r>
       <w:r>
         <w:rPr>
@@ -880,6 +1064,7 @@
         </w:rPr>
         <w:t>-</w:t>
       </w:r>
+      <w:proofErr w:type="spellStart"/>
       <w:r>
         <w:rPr>
           <w:rFonts w:ascii="Lucida Sans Typewriter" w:hAnsi="Lucida Sans Typewriter"/>
@@ -888,6 +1073,7 @@
         </w:rPr>
         <w:t>kno</w:t>
       </w:r>
+      <w:proofErr w:type="spellEnd"/>
       <w:r>
         <w:rPr>
           <w:rFonts w:ascii="Lucida Sans Typewriter" w:hAnsi="Lucida Sans Typewriter"/>
@@ -929,6 +1115,7 @@
         </w:rPr>
         <w:t xml:space="preserve">            </w:t>
       </w:r>
+      <w:proofErr w:type="spellStart"/>
       <w:r>
         <w:rPr>
           <w:rFonts w:ascii="Lucida Sans Typewriter" w:hAnsi="Lucida Sans Typewriter"/>
@@ -945,44 +1132,55 @@
           <w:color w:val="2A2A2A"/>
           <w:shd w:val="clear" w:color="auto" w:fill="FFFFFF"/>
         </w:rPr>
-        <w:t xml:space="preserve">m   </w:t>
-      </w:r>
-      <w:r>
-        <w:rPr>
-          <w:rFonts w:ascii="Lucida Sans Typewriter" w:hAnsi="Lucida Sans Typewriter"/>
-          <w:b/>
-          <w:color w:val="2A2A2A"/>
-          <w:shd w:val="clear" w:color="auto" w:fill="FFFFFF"/>
-        </w:rPr>
-        <w:t xml:space="preserve"> </w:t>
-      </w:r>
-      <w:r>
-        <w:rPr>
-          <w:rFonts w:ascii="Lucida Sans Typewriter" w:hAnsi="Lucida Sans Typewriter"/>
-          <w:b/>
-          <w:color w:val="2A2A2A"/>
-          <w:shd w:val="clear" w:color="auto" w:fill="FFFFFF"/>
-        </w:rPr>
-        <w:t xml:space="preserve"> </w:t>
-      </w:r>
-      <w:r>
-        <w:rPr>
-          <w:rFonts w:ascii="Lucida Sans Typewriter" w:hAnsi="Lucida Sans Typewriter"/>
-          <w:b/>
-          <w:color w:val="2A2A2A"/>
-          <w:shd w:val="clear" w:color="auto" w:fill="FFFFFF"/>
-        </w:rPr>
-        <w:t xml:space="preserve"> </w:t>
-      </w:r>
-      <w:r>
-        <w:rPr>
-          <w:rFonts w:ascii="Lucida Sans Typewriter" w:hAnsi="Lucida Sans Typewriter"/>
-          <w:b/>
-          <w:color w:val="2A2A2A"/>
-          <w:shd w:val="clear" w:color="auto" w:fill="FFFFFF"/>
-        </w:rPr>
-        <w:t xml:space="preserve"> </w:t>
-      </w:r>
+        <w:t>m</w:t>
+      </w:r>
+      <w:proofErr w:type="spellEnd"/>
+      <w:r>
+        <w:rPr>
+          <w:rFonts w:ascii="Lucida Sans Typewriter" w:hAnsi="Lucida Sans Typewriter"/>
+          <w:b/>
+          <w:color w:val="2A2A2A"/>
+          <w:shd w:val="clear" w:color="auto" w:fill="FFFFFF"/>
+        </w:rPr>
+        <w:t xml:space="preserve">   </w:t>
+      </w:r>
+      <w:r>
+        <w:rPr>
+          <w:rFonts w:ascii="Lucida Sans Typewriter" w:hAnsi="Lucida Sans Typewriter"/>
+          <w:b/>
+          <w:color w:val="2A2A2A"/>
+          <w:shd w:val="clear" w:color="auto" w:fill="FFFFFF"/>
+        </w:rPr>
+        <w:t xml:space="preserve"> </w:t>
+      </w:r>
+      <w:r>
+        <w:rPr>
+          <w:rFonts w:ascii="Lucida Sans Typewriter" w:hAnsi="Lucida Sans Typewriter"/>
+          <w:b/>
+          <w:color w:val="2A2A2A"/>
+          <w:shd w:val="clear" w:color="auto" w:fill="FFFFFF"/>
+        </w:rPr>
+        <w:t xml:space="preserve"> </w:t>
+      </w:r>
+      <w:r>
+        <w:rPr>
+          <w:rFonts w:ascii="Lucida Sans Typewriter" w:hAnsi="Lucida Sans Typewriter"/>
+          <w:b/>
+          <w:color w:val="2A2A2A"/>
+          <w:shd w:val="clear" w:color="auto" w:fill="FFFFFF"/>
+        </w:rPr>
+        <w:t xml:space="preserve"> </w:t>
+      </w:r>
+      <w:r>
+        <w:rPr>
+          <w:rFonts w:ascii="Lucida Sans Typewriter" w:hAnsi="Lucida Sans Typewriter"/>
+          <w:b/>
+          <w:color w:val="2A2A2A"/>
+          <w:shd w:val="clear" w:color="auto" w:fill="FFFFFF"/>
+        </w:rPr>
+        <w:t xml:space="preserve"> </w:t>
+      </w:r>
+      <w:proofErr w:type="spellStart"/>
       <w:r>
         <w:rPr>
           <w:rFonts w:ascii="Lucida Sans Typewriter" w:hAnsi="Lucida Sans Typewriter"/>
@@ -999,7 +1197,17 @@
           <w:color w:val="2A2A2A"/>
           <w:shd w:val="clear" w:color="auto" w:fill="FFFFFF"/>
         </w:rPr>
-        <w:t xml:space="preserve">m  </w:t>
+        <w:t>m</w:t>
+      </w:r>
+      <w:proofErr w:type="spellEnd"/>
+      <w:r>
+        <w:rPr>
+          <w:rFonts w:ascii="Lucida Sans Typewriter" w:hAnsi="Lucida Sans Typewriter"/>
+          <w:b/>
+          <w:color w:val="2A2A2A"/>
+          <w:shd w:val="clear" w:color="auto" w:fill="FFFFFF"/>
+        </w:rPr>
+        <w:t xml:space="preserve">  </w:t>
       </w:r>
       <w:r>
         <w:rPr>
@@ -1044,23 +1252,41 @@
           <w:color w:val="2A2A2A"/>
           <w:shd w:val="clear" w:color="auto" w:fill="FFFFFF"/>
         </w:rPr>
-        <w:t>Fain would I be</w:t>
-      </w:r>
-      <w:r>
-        <w:rPr>
-          <w:rFonts w:ascii="Lucida Sans Typewriter" w:hAnsi="Lucida Sans Typewriter"/>
-          <w:color w:val="2A2A2A"/>
-          <w:shd w:val="clear" w:color="auto" w:fill="FFFFFF"/>
-        </w:rPr>
-        <w:t xml:space="preserve"> </w:t>
-      </w:r>
-      <w:r>
-        <w:rPr>
-          <w:rFonts w:ascii="Lucida Sans Typewriter" w:hAnsi="Lucida Sans Typewriter"/>
-          <w:color w:val="2A2A2A"/>
-          <w:shd w:val="clear" w:color="auto" w:fill="FFFFFF"/>
-        </w:rPr>
-        <w:t xml:space="preserve"> in my </w:t>
+        <w:t xml:space="preserve">Fain would I </w:t>
+      </w:r>
+      <w:proofErr w:type="gramStart"/>
+      <w:r>
+        <w:rPr>
+          <w:rFonts w:ascii="Lucida Sans Typewriter" w:hAnsi="Lucida Sans Typewriter"/>
+          <w:color w:val="2A2A2A"/>
+          <w:shd w:val="clear" w:color="auto" w:fill="FFFFFF"/>
+        </w:rPr>
+        <w:t>be</w:t>
+      </w:r>
+      <w:r>
+        <w:rPr>
+          <w:rFonts w:ascii="Lucida Sans Typewriter" w:hAnsi="Lucida Sans Typewriter"/>
+          <w:color w:val="2A2A2A"/>
+          <w:shd w:val="clear" w:color="auto" w:fill="FFFFFF"/>
+        </w:rPr>
+        <w:t xml:space="preserve"> </w:t>
+      </w:r>
+      <w:r>
+        <w:rPr>
+          <w:rFonts w:ascii="Lucida Sans Typewriter" w:hAnsi="Lucida Sans Typewriter"/>
+          <w:color w:val="2A2A2A"/>
+          <w:shd w:val="clear" w:color="auto" w:fill="FFFFFF"/>
+        </w:rPr>
+        <w:t xml:space="preserve"> in</w:t>
+      </w:r>
+      <w:proofErr w:type="gramEnd"/>
+      <w:r>
+        <w:rPr>
+          <w:rFonts w:ascii="Lucida Sans Typewriter" w:hAnsi="Lucida Sans Typewriter"/>
+          <w:color w:val="2A2A2A"/>
+          <w:shd w:val="clear" w:color="auto" w:fill="FFFFFF"/>
+        </w:rPr>
+        <w:t xml:space="preserve"> my </w:t>
       </w:r>
       <w:r>
         <w:rPr>
@@ -1076,8 +1302,18 @@
           <w:color w:val="2A2A2A"/>
           <w:shd w:val="clear" w:color="auto" w:fill="FFFFFF"/>
         </w:rPr>
-        <w:t xml:space="preserve"> coun</w:t>
-      </w:r>
+        <w:t xml:space="preserve"> </w:t>
+      </w:r>
+      <w:proofErr w:type="spellStart"/>
+      <w:r>
+        <w:rPr>
+          <w:rFonts w:ascii="Lucida Sans Typewriter" w:hAnsi="Lucida Sans Typewriter"/>
+          <w:color w:val="2A2A2A"/>
+          <w:shd w:val="clear" w:color="auto" w:fill="FFFFFF"/>
+        </w:rPr>
+        <w:t>coun</w:t>
+      </w:r>
+      <w:proofErr w:type="spellEnd"/>
       <w:r>
         <w:rPr>
           <w:rFonts w:ascii="Lucida Sans Typewriter" w:hAnsi="Lucida Sans Typewriter"/>
@@ -1197,6 +1433,7 @@
         </w:rPr>
         <w:t xml:space="preserve">       </w:t>
       </w:r>
+      <w:proofErr w:type="spellStart"/>
       <w:r>
         <w:rPr>
           <w:rFonts w:ascii="Lucida Sans Typewriter" w:hAnsi="Lucida Sans Typewriter"/>
@@ -1213,7 +1450,17 @@
           <w:color w:val="2A2A2A"/>
           <w:shd w:val="clear" w:color="auto" w:fill="FFFFFF"/>
         </w:rPr>
-        <w:t xml:space="preserve">m  </w:t>
+        <w:t>m</w:t>
+      </w:r>
+      <w:proofErr w:type="spellEnd"/>
+      <w:r>
+        <w:rPr>
+          <w:rFonts w:ascii="Lucida Sans Typewriter" w:hAnsi="Lucida Sans Typewriter"/>
+          <w:b/>
+          <w:color w:val="2A2A2A"/>
+          <w:shd w:val="clear" w:color="auto" w:fill="FFFFFF"/>
+        </w:rPr>
+        <w:t xml:space="preserve">  </w:t>
       </w:r>
       <w:r>
         <w:rPr>
@@ -1309,6 +1556,7 @@
         </w:rPr>
         <w:br/>
       </w:r>
+      <w:proofErr w:type="spellStart"/>
       <w:r>
         <w:rPr>
           <w:rFonts w:ascii="Lucida Sans Typewriter" w:hAnsi="Lucida Sans Typewriter"/>
@@ -1325,7 +1573,17 @@
           <w:color w:val="2A2A2A"/>
           <w:shd w:val="clear" w:color="auto" w:fill="FFFFFF"/>
         </w:rPr>
-        <w:t xml:space="preserve">m    </w:t>
+        <w:t>m</w:t>
+      </w:r>
+      <w:proofErr w:type="spellEnd"/>
+      <w:r>
+        <w:rPr>
+          <w:rFonts w:ascii="Lucida Sans Typewriter" w:hAnsi="Lucida Sans Typewriter"/>
+          <w:b/>
+          <w:color w:val="2A2A2A"/>
+          <w:shd w:val="clear" w:color="auto" w:fill="FFFFFF"/>
+        </w:rPr>
+        <w:t xml:space="preserve">    </w:t>
       </w:r>
       <w:r>
         <w:rPr>
@@ -1427,6 +1685,7 @@
         </w:rPr>
         <w:t xml:space="preserve">          </w:t>
       </w:r>
+      <w:proofErr w:type="spellStart"/>
       <w:r>
         <w:rPr>
           <w:rFonts w:ascii="Lucida Sans Typewriter" w:hAnsi="Lucida Sans Typewriter"/>
@@ -1445,6 +1704,7 @@
         </w:rPr>
         <w:t>m</w:t>
       </w:r>
+      <w:proofErr w:type="spellEnd"/>
       <w:r>
         <w:rPr>
           <w:rFonts w:ascii="Lucida Sans Typewriter" w:hAnsi="Lucida Sans Typewriter"/>
@@ -1481,6 +1741,7 @@
         </w:rPr>
         <w:t xml:space="preserve">  </w:t>
       </w:r>
+      <w:proofErr w:type="spellStart"/>
       <w:r>
         <w:rPr>
           <w:rFonts w:ascii="Lucida Sans Typewriter" w:hAnsi="Lucida Sans Typewriter"/>
@@ -1497,7 +1758,17 @@
           <w:color w:val="2A2A2A"/>
           <w:shd w:val="clear" w:color="auto" w:fill="FFFFFF"/>
         </w:rPr>
-        <w:t xml:space="preserve">m </w:t>
+        <w:t>m</w:t>
+      </w:r>
+      <w:proofErr w:type="spellEnd"/>
+      <w:r>
+        <w:rPr>
+          <w:rFonts w:ascii="Lucida Sans Typewriter" w:hAnsi="Lucida Sans Typewriter"/>
+          <w:b/>
+          <w:color w:val="2A2A2A"/>
+          <w:shd w:val="clear" w:color="auto" w:fill="FFFFFF"/>
+        </w:rPr>
+        <w:t xml:space="preserve"> </w:t>
       </w:r>
       <w:r>
         <w:rPr>
@@ -1550,7 +1821,16 @@
           <w:color w:val="2A2A2A"/>
           <w:shd w:val="clear" w:color="auto" w:fill="FFFFFF"/>
         </w:rPr>
-        <w:t xml:space="preserve"> in</w:t>
+        <w:t xml:space="preserve"> </w:t>
+      </w:r>
+      <w:proofErr w:type="gramStart"/>
+      <w:r>
+        <w:rPr>
+          <w:rFonts w:ascii="Lucida Sans Typewriter" w:hAnsi="Lucida Sans Typewriter"/>
+          <w:color w:val="2A2A2A"/>
+          <w:shd w:val="clear" w:color="auto" w:fill="FFFFFF"/>
+        </w:rPr>
+        <w:t>in</w:t>
       </w:r>
       <w:r>
         <w:rPr>
@@ -1576,6 +1856,7 @@
         </w:rPr>
         <w:t>the</w:t>
       </w:r>
+      <w:proofErr w:type="gramEnd"/>
       <w:r>
         <w:rPr>
           <w:rFonts w:ascii="Lucida Sans Typewriter" w:hAnsi="Lucida Sans Typewriter"/>
@@ -1732,6 +2013,7 @@
         </w:rPr>
         <w:t xml:space="preserve">         </w:t>
       </w:r>
+      <w:proofErr w:type="spellStart"/>
       <w:r>
         <w:rPr>
           <w:rFonts w:ascii="Lucida Sans Typewriter" w:hAnsi="Lucida Sans Typewriter"/>
@@ -1746,7 +2028,16 @@
           <w:b/>
           <w:color w:val="2A2A2A"/>
         </w:rPr>
-        <w:t xml:space="preserve">m </w:t>
+        <w:t>m</w:t>
+      </w:r>
+      <w:proofErr w:type="spellEnd"/>
+      <w:r>
+        <w:rPr>
+          <w:rFonts w:ascii="Lucida Sans Typewriter" w:hAnsi="Lucida Sans Typewriter"/>
+          <w:b/>
+          <w:color w:val="2A2A2A"/>
+        </w:rPr>
+        <w:t xml:space="preserve"> </w:t>
       </w:r>
       <w:r>
         <w:rPr>
@@ -1868,6 +2159,7 @@
         </w:rPr>
         <w:t xml:space="preserve">     </w:t>
       </w:r>
+      <w:proofErr w:type="spellStart"/>
       <w:r>
         <w:rPr>
           <w:rFonts w:ascii="Lucida Sans Typewriter" w:hAnsi="Lucida Sans Typewriter"/>
@@ -1884,7 +2176,17 @@
           <w:color w:val="2A2A2A"/>
           <w:shd w:val="clear" w:color="auto" w:fill="FFFFFF"/>
         </w:rPr>
-        <w:t xml:space="preserve">m      </w:t>
+        <w:t>m</w:t>
+      </w:r>
+      <w:proofErr w:type="spellEnd"/>
+      <w:r>
+        <w:rPr>
+          <w:rFonts w:ascii="Lucida Sans Typewriter" w:hAnsi="Lucida Sans Typewriter"/>
+          <w:b/>
+          <w:color w:val="2A2A2A"/>
+          <w:shd w:val="clear" w:color="auto" w:fill="FFFFFF"/>
+        </w:rPr>
+        <w:t xml:space="preserve">      </w:t>
       </w:r>
       <w:r>
         <w:rPr>
@@ -2001,6 +2303,7 @@
         </w:rPr>
         <w:t xml:space="preserve">       </w:t>
       </w:r>
+      <w:proofErr w:type="spellStart"/>
       <w:r>
         <w:rPr>
           <w:rFonts w:ascii="Lucida Sans Typewriter" w:hAnsi="Lucida Sans Typewriter"/>
@@ -2017,8 +2320,19 @@
           <w:color w:val="2A2A2A"/>
           <w:shd w:val="clear" w:color="auto" w:fill="FFFFFF"/>
         </w:rPr>
-        <w:t xml:space="preserve">m       </w:t>
-      </w:r>
+        <w:t>m</w:t>
+      </w:r>
+      <w:proofErr w:type="spellEnd"/>
+      <w:r>
+        <w:rPr>
+          <w:rFonts w:ascii="Lucida Sans Typewriter" w:hAnsi="Lucida Sans Typewriter"/>
+          <w:b/>
+          <w:color w:val="2A2A2A"/>
+          <w:shd w:val="clear" w:color="auto" w:fill="FFFFFF"/>
+        </w:rPr>
+        <w:t xml:space="preserve">       </w:t>
+      </w:r>
+      <w:proofErr w:type="spellStart"/>
       <w:r>
         <w:rPr>
           <w:rFonts w:ascii="Lucida Sans Typewriter" w:hAnsi="Lucida Sans Typewriter"/>
@@ -2035,7 +2349,17 @@
           <w:color w:val="2A2A2A"/>
           <w:shd w:val="clear" w:color="auto" w:fill="FFFFFF"/>
         </w:rPr>
-        <w:t xml:space="preserve">m     </w:t>
+        <w:t>m</w:t>
+      </w:r>
+      <w:proofErr w:type="spellEnd"/>
+      <w:r>
+        <w:rPr>
+          <w:rFonts w:ascii="Lucida Sans Typewriter" w:hAnsi="Lucida Sans Typewriter"/>
+          <w:b/>
+          <w:color w:val="2A2A2A"/>
+          <w:shd w:val="clear" w:color="auto" w:fill="FFFFFF"/>
+        </w:rPr>
+        <w:t xml:space="preserve">     </w:t>
       </w:r>
       <w:r>
         <w:rPr>
@@ -2234,6 +2558,7 @@
         </w:rPr>
         <w:t xml:space="preserve">        </w:t>
       </w:r>
+      <w:proofErr w:type="spellStart"/>
       <w:r>
         <w:rPr>
           <w:rFonts w:ascii="Lucida Sans Typewriter" w:hAnsi="Lucida Sans Typewriter"/>
@@ -2250,7 +2575,17 @@
           <w:color w:val="2A2A2A"/>
           <w:shd w:val="clear" w:color="auto" w:fill="FFFFFF"/>
         </w:rPr>
-        <w:t xml:space="preserve">m    </w:t>
+        <w:t>m</w:t>
+      </w:r>
+      <w:proofErr w:type="spellEnd"/>
+      <w:r>
+        <w:rPr>
+          <w:rFonts w:ascii="Lucida Sans Typewriter" w:hAnsi="Lucida Sans Typewriter"/>
+          <w:b/>
+          <w:color w:val="2A2A2A"/>
+          <w:shd w:val="clear" w:color="auto" w:fill="FFFFFF"/>
+        </w:rPr>
+        <w:t xml:space="preserve">    </w:t>
       </w:r>
       <w:r>
         <w:rPr>
@@ -2322,13 +2657,23 @@
         </w:rPr>
         <w:t>-</w:t>
       </w:r>
-      <w:r>
-        <w:rPr>
-          <w:rFonts w:ascii="Lucida Sans Typewriter" w:hAnsi="Lucida Sans Typewriter"/>
-          <w:color w:val="2A2A2A"/>
-          <w:shd w:val="clear" w:color="auto" w:fill="FFFFFF"/>
-        </w:rPr>
-        <w:t>knowes, fare</w:t>
+      <w:proofErr w:type="spellStart"/>
+      <w:r>
+        <w:rPr>
+          <w:rFonts w:ascii="Lucida Sans Typewriter" w:hAnsi="Lucida Sans Typewriter"/>
+          <w:color w:val="2A2A2A"/>
+          <w:shd w:val="clear" w:color="auto" w:fill="FFFFFF"/>
+        </w:rPr>
+        <w:t>knowes</w:t>
+      </w:r>
+      <w:proofErr w:type="spellEnd"/>
+      <w:r>
+        <w:rPr>
+          <w:rFonts w:ascii="Lucida Sans Typewriter" w:hAnsi="Lucida Sans Typewriter"/>
+          <w:color w:val="2A2A2A"/>
+          <w:shd w:val="clear" w:color="auto" w:fill="FFFFFF"/>
+        </w:rPr>
+        <w:t>, fare</w:t>
       </w:r>
       <w:r>
         <w:rPr>
@@ -2362,6 +2707,7 @@
         </w:rPr>
         <w:t xml:space="preserve">     </w:t>
       </w:r>
+      <w:proofErr w:type="spellStart"/>
       <w:r>
         <w:rPr>
           <w:rFonts w:ascii="Lucida Sans Typewriter" w:hAnsi="Lucida Sans Typewriter"/>
@@ -2378,7 +2724,17 @@
           <w:color w:val="2A2A2A"/>
           <w:shd w:val="clear" w:color="auto" w:fill="FFFFFF"/>
         </w:rPr>
-        <w:t xml:space="preserve">m      </w:t>
+        <w:t>m</w:t>
+      </w:r>
+      <w:proofErr w:type="spellEnd"/>
+      <w:r>
+        <w:rPr>
+          <w:rFonts w:ascii="Lucida Sans Typewriter" w:hAnsi="Lucida Sans Typewriter"/>
+          <w:b/>
+          <w:color w:val="2A2A2A"/>
+          <w:shd w:val="clear" w:color="auto" w:fill="FFFFFF"/>
+        </w:rPr>
+        <w:t xml:space="preserve">      </w:t>
       </w:r>
       <w:r>
         <w:rPr>
@@ -2503,6 +2859,7 @@
         </w:rPr>
         <w:t xml:space="preserve">         </w:t>
       </w:r>
+      <w:proofErr w:type="spellStart"/>
       <w:r>
         <w:rPr>
           <w:rFonts w:ascii="Lucida Sans Typewriter" w:hAnsi="Lucida Sans Typewriter"/>
@@ -2521,6 +2878,7 @@
         </w:rPr>
         <w:t>m</w:t>
       </w:r>
+      <w:proofErr w:type="spellEnd"/>
       <w:r>
         <w:rPr>
           <w:rFonts w:ascii="Lucida Sans Typewriter" w:hAnsi="Lucida Sans Typewriter"/>
@@ -2539,6 +2897,7 @@
         </w:rPr>
         <w:t xml:space="preserve">    </w:t>
       </w:r>
+      <w:proofErr w:type="spellStart"/>
       <w:r>
         <w:rPr>
           <w:rFonts w:ascii="Lucida Sans Typewriter" w:hAnsi="Lucida Sans Typewriter"/>
@@ -2555,7 +2914,17 @@
           <w:color w:val="2A2A2A"/>
           <w:shd w:val="clear" w:color="auto" w:fill="FFFFFF"/>
         </w:rPr>
-        <w:t xml:space="preserve">m    </w:t>
+        <w:t>m</w:t>
+      </w:r>
+      <w:proofErr w:type="spellEnd"/>
+      <w:r>
+        <w:rPr>
+          <w:rFonts w:ascii="Lucida Sans Typewriter" w:hAnsi="Lucida Sans Typewriter"/>
+          <w:b/>
+          <w:color w:val="2A2A2A"/>
+          <w:shd w:val="clear" w:color="auto" w:fill="FFFFFF"/>
+        </w:rPr>
+        <w:t xml:space="preserve">    </w:t>
       </w:r>
       <w:r>
         <w:rPr>
@@ -2583,23 +2952,41 @@
           <w:color w:val="2A2A2A"/>
           <w:shd w:val="clear" w:color="auto" w:fill="FFFFFF"/>
         </w:rPr>
-        <w:t>To wander by</w:t>
-      </w:r>
-      <w:r>
-        <w:rPr>
-          <w:rFonts w:ascii="Lucida Sans Typewriter" w:hAnsi="Lucida Sans Typewriter"/>
-          <w:color w:val="2A2A2A"/>
-          <w:shd w:val="clear" w:color="auto" w:fill="FFFFFF"/>
-        </w:rPr>
-        <w:t xml:space="preserve"> </w:t>
-      </w:r>
-      <w:r>
-        <w:rPr>
-          <w:rFonts w:ascii="Lucida Sans Typewriter" w:hAnsi="Lucida Sans Typewriter"/>
-          <w:color w:val="2A2A2A"/>
-          <w:shd w:val="clear" w:color="auto" w:fill="FFFFFF"/>
-        </w:rPr>
-        <w:t xml:space="preserve"> her side a</w:t>
+        <w:t xml:space="preserve">To wander </w:t>
+      </w:r>
+      <w:proofErr w:type="gramStart"/>
+      <w:r>
+        <w:rPr>
+          <w:rFonts w:ascii="Lucida Sans Typewriter" w:hAnsi="Lucida Sans Typewriter"/>
+          <w:color w:val="2A2A2A"/>
+          <w:shd w:val="clear" w:color="auto" w:fill="FFFFFF"/>
+        </w:rPr>
+        <w:t>by</w:t>
+      </w:r>
+      <w:r>
+        <w:rPr>
+          <w:rFonts w:ascii="Lucida Sans Typewriter" w:hAnsi="Lucida Sans Typewriter"/>
+          <w:color w:val="2A2A2A"/>
+          <w:shd w:val="clear" w:color="auto" w:fill="FFFFFF"/>
+        </w:rPr>
+        <w:t xml:space="preserve"> </w:t>
+      </w:r>
+      <w:r>
+        <w:rPr>
+          <w:rFonts w:ascii="Lucida Sans Typewriter" w:hAnsi="Lucida Sans Typewriter"/>
+          <w:color w:val="2A2A2A"/>
+          <w:shd w:val="clear" w:color="auto" w:fill="FFFFFF"/>
+        </w:rPr>
+        <w:t xml:space="preserve"> her</w:t>
+      </w:r>
+      <w:proofErr w:type="gramEnd"/>
+      <w:r>
+        <w:rPr>
+          <w:rFonts w:ascii="Lucida Sans Typewriter" w:hAnsi="Lucida Sans Typewriter"/>
+          <w:color w:val="2A2A2A"/>
+          <w:shd w:val="clear" w:color="auto" w:fill="FFFFFF"/>
+        </w:rPr>
+        <w:t xml:space="preserve"> side a</w:t>
       </w:r>
       <w:r>
         <w:rPr>
@@ -2640,18 +3027,7 @@
           <w:color w:val="2A2A2A"/>
           <w:shd w:val="clear" w:color="auto" w:fill="FFFFFF"/>
         </w:rPr>
-        <w:t xml:space="preserve">             </w:t>
-      </w:r>
-      <w:bookmarkStart w:id="0" w:name="_GoBack"/>
-      <w:bookmarkEnd w:id="0"/>
-      <w:r>
-        <w:rPr>
-          <w:rFonts w:ascii="Lucida Sans Typewriter" w:hAnsi="Lucida Sans Typewriter"/>
-          <w:b/>
-          <w:color w:val="2A2A2A"/>
-          <w:shd w:val="clear" w:color="auto" w:fill="FFFFFF"/>
-        </w:rPr>
-        <w:t xml:space="preserve">    </w:t>
+        <w:t xml:space="preserve">                 </w:t>
       </w:r>
       <w:r>
         <w:rPr>
@@ -2755,8 +3131,820 @@
         <w:t>A</w:t>
       </w:r>
     </w:p>
+    <w:p>
+      <w:pPr>
+        <w:spacing w:after="0" w:line="240" w:lineRule="auto"/>
+        <w:rPr>
+          <w:rFonts w:ascii="Lucida Sans Typewriter" w:hAnsi="Lucida Sans Typewriter"/>
+          <w:b/>
+          <w:color w:val="2A2A2A"/>
+          <w:sz w:val="28"/>
+          <w:shd w:val="clear" w:color="auto" w:fill="FFFFFF"/>
+        </w:rPr>
+      </w:pPr>
+    </w:p>
+    <w:p>
+      <w:pPr>
+        <w:spacing w:after="0" w:line="240" w:lineRule="auto"/>
+        <w:rPr>
+          <w:rFonts w:ascii="Lucida Sans Typewriter" w:hAnsi="Lucida Sans Typewriter"/>
+          <w:color w:val="2A2A2A"/>
+          <w:shd w:val="clear" w:color="auto" w:fill="FFFFFF"/>
+        </w:rPr>
+      </w:pPr>
+      <w:r>
+        <w:rPr>
+          <w:rFonts w:ascii="Lucida Sans Typewriter" w:hAnsi="Lucida Sans Typewriter"/>
+          <w:b/>
+          <w:color w:val="2A2A2A"/>
+          <w:shd w:val="clear" w:color="auto" w:fill="FFFFFF"/>
+        </w:rPr>
+        <w:lastRenderedPageBreak/>
+        <w:t xml:space="preserve">Melody in </w:t>
+      </w:r>
+      <w:r>
+        <w:rPr>
+          <w:rFonts w:ascii="Lucida Sans Typewriter" w:hAnsi="Lucida Sans Typewriter"/>
+          <w:b/>
+          <w:color w:val="2A2A2A"/>
+          <w:shd w:val="clear" w:color="auto" w:fill="FFFFFF"/>
+        </w:rPr>
+        <w:t xml:space="preserve">E </w:t>
+      </w:r>
+      <w:proofErr w:type="spellStart"/>
+      <w:r>
+        <w:rPr>
+          <w:rFonts w:ascii="Lucida Sans Typewriter" w:hAnsi="Lucida Sans Typewriter"/>
+          <w:b/>
+          <w:color w:val="2A2A2A"/>
+          <w:shd w:val="clear" w:color="auto" w:fill="FFFFFF"/>
+        </w:rPr>
+        <w:t>Mixolydian</w:t>
+      </w:r>
+      <w:proofErr w:type="spellEnd"/>
+      <w:r>
+        <w:rPr>
+          <w:rFonts w:ascii="Lucida Sans Typewriter" w:hAnsi="Lucida Sans Typewriter"/>
+          <w:b/>
+          <w:color w:val="2A2A2A"/>
+          <w:shd w:val="clear" w:color="auto" w:fill="FFFFFF"/>
+        </w:rPr>
+        <w:t>:</w:t>
+      </w:r>
+    </w:p>
+    <w:p>
+      <w:pPr>
+        <w:spacing w:after="0" w:line="240" w:lineRule="auto"/>
+        <w:rPr>
+          <w:rFonts w:ascii="Lucida Sans Typewriter" w:hAnsi="Lucida Sans Typewriter"/>
+          <w:b/>
+          <w:color w:val="2A2A2A"/>
+          <w:shd w:val="clear" w:color="auto" w:fill="FFFFFF"/>
+        </w:rPr>
+      </w:pPr>
+    </w:p>
+    <w:p>
+      <w:pPr>
+        <w:spacing w:after="0" w:line="240" w:lineRule="auto"/>
+        <w:rPr>
+          <w:rFonts w:ascii="Lucida Sans Typewriter" w:hAnsi="Lucida Sans Typewriter"/>
+          <w:color w:val="2A2A2A"/>
+          <w:shd w:val="clear" w:color="auto" w:fill="FFFFFF"/>
+        </w:rPr>
+      </w:pPr>
+      <w:r>
+        <w:rPr>
+          <w:rFonts w:ascii="Lucida Sans Typewriter" w:hAnsi="Lucida Sans Typewriter"/>
+          <w:b/>
+          <w:color w:val="2A2A2A"/>
+          <w:shd w:val="clear" w:color="auto" w:fill="FFFFFF"/>
+        </w:rPr>
+        <w:t xml:space="preserve">    </w:t>
+      </w:r>
+      <w:r>
+        <w:rPr>
+          <w:rFonts w:ascii="Lucida Sans Typewriter" w:hAnsi="Lucida Sans Typewriter"/>
+          <w:b/>
+          <w:color w:val="2A2A2A"/>
+          <w:shd w:val="clear" w:color="auto" w:fill="FFFFFF"/>
+        </w:rPr>
+        <w:t>A</w:t>
+      </w:r>
+      <w:r>
+        <w:rPr>
+          <w:rFonts w:ascii="Lucida Sans Typewriter" w:hAnsi="Lucida Sans Typewriter"/>
+          <w:b/>
+          <w:color w:val="2A2A2A"/>
+          <w:shd w:val="clear" w:color="auto" w:fill="FFFFFF"/>
+        </w:rPr>
+        <w:t xml:space="preserve">          </w:t>
+      </w:r>
+      <w:proofErr w:type="spellStart"/>
+      <w:r>
+        <w:rPr>
+          <w:rFonts w:ascii="Lucida Sans Typewriter" w:hAnsi="Lucida Sans Typewriter"/>
+          <w:b/>
+          <w:color w:val="2A2A2A"/>
+          <w:shd w:val="clear" w:color="auto" w:fill="FFFFFF"/>
+        </w:rPr>
+        <w:t>C#</w:t>
+      </w:r>
+      <w:r>
+        <w:rPr>
+          <w:rFonts w:ascii="Lucida Sans Typewriter" w:hAnsi="Lucida Sans Typewriter"/>
+          <w:b/>
+          <w:color w:val="2A2A2A"/>
+          <w:shd w:val="clear" w:color="auto" w:fill="FFFFFF"/>
+        </w:rPr>
+        <w:t>m</w:t>
+      </w:r>
+      <w:proofErr w:type="spellEnd"/>
+      <w:r>
+        <w:rPr>
+          <w:rFonts w:ascii="Lucida Sans Typewriter" w:hAnsi="Lucida Sans Typewriter"/>
+          <w:b/>
+          <w:color w:val="2A2A2A"/>
+          <w:shd w:val="clear" w:color="auto" w:fill="FFFFFF"/>
+        </w:rPr>
+        <w:t xml:space="preserve">  </w:t>
+      </w:r>
+      <w:r>
+        <w:rPr>
+          <w:rFonts w:ascii="Lucida Sans Typewriter" w:hAnsi="Lucida Sans Typewriter"/>
+          <w:b/>
+          <w:color w:val="2A2A2A"/>
+          <w:shd w:val="clear" w:color="auto" w:fill="FFFFFF"/>
+        </w:rPr>
+        <w:t xml:space="preserve">  </w:t>
+      </w:r>
+      <w:r>
+        <w:rPr>
+          <w:rFonts w:ascii="Lucida Sans Typewriter" w:hAnsi="Lucida Sans Typewriter"/>
+          <w:b/>
+          <w:color w:val="2A2A2A"/>
+          <w:shd w:val="clear" w:color="auto" w:fill="FFFFFF"/>
+        </w:rPr>
+        <w:t xml:space="preserve">  </w:t>
+      </w:r>
+      <w:r>
+        <w:rPr>
+          <w:rFonts w:ascii="Lucida Sans Typewriter" w:hAnsi="Lucida Sans Typewriter"/>
+          <w:b/>
+          <w:color w:val="2A2A2A"/>
+          <w:shd w:val="clear" w:color="auto" w:fill="FFFFFF"/>
+        </w:rPr>
+        <w:t>D</w:t>
+      </w:r>
+      <w:r>
+        <w:rPr>
+          <w:rFonts w:ascii="Lucida Sans Typewriter" w:hAnsi="Lucida Sans Typewriter"/>
+          <w:b/>
+          <w:color w:val="2A2A2A"/>
+          <w:shd w:val="clear" w:color="auto" w:fill="FFFFFF"/>
+        </w:rPr>
+        <w:t xml:space="preserve">       </w:t>
+      </w:r>
+      <w:r>
+        <w:rPr>
+          <w:rFonts w:ascii="Lucida Sans Typewriter" w:hAnsi="Lucida Sans Typewriter"/>
+          <w:b/>
+          <w:color w:val="2A2A2A"/>
+          <w:shd w:val="clear" w:color="auto" w:fill="FFFFFF"/>
+        </w:rPr>
+        <w:t>A</w:t>
+      </w:r>
+    </w:p>
+    <w:p>
+      <w:pPr>
+        <w:spacing w:after="0" w:line="240" w:lineRule="auto"/>
+        <w:rPr>
+          <w:rFonts w:ascii="Lucida Sans Typewriter" w:hAnsi="Lucida Sans Typewriter"/>
+          <w:i/>
+          <w:color w:val="2A2A2A"/>
+          <w:shd w:val="clear" w:color="auto" w:fill="FFFFFF"/>
+        </w:rPr>
+      </w:pPr>
+      <w:r>
+        <w:rPr>
+          <w:rFonts w:ascii="Lucida Sans Typewriter" w:hAnsi="Lucida Sans Typewriter"/>
+          <w:i/>
+          <w:color w:val="2A2A2A"/>
+          <w:shd w:val="clear" w:color="auto" w:fill="FFFFFF"/>
+        </w:rPr>
+        <w:t xml:space="preserve">E   </w:t>
+      </w:r>
+      <w:proofErr w:type="spellStart"/>
+      <w:r>
+        <w:rPr>
+          <w:rFonts w:ascii="Lucida Sans Typewriter" w:hAnsi="Lucida Sans Typewriter"/>
+          <w:i/>
+          <w:color w:val="2A2A2A"/>
+          <w:shd w:val="clear" w:color="auto" w:fill="FFFFFF"/>
+        </w:rPr>
+        <w:t>E</w:t>
+      </w:r>
+      <w:proofErr w:type="spellEnd"/>
+      <w:r>
+        <w:rPr>
+          <w:rFonts w:ascii="Lucida Sans Typewriter" w:hAnsi="Lucida Sans Typewriter"/>
+          <w:i/>
+          <w:color w:val="2A2A2A"/>
+          <w:shd w:val="clear" w:color="auto" w:fill="FFFFFF"/>
+        </w:rPr>
+        <w:t xml:space="preserve">      F</w:t>
+      </w:r>
+      <w:proofErr w:type="gramStart"/>
+      <w:r>
+        <w:rPr>
+          <w:rFonts w:ascii="Lucida Sans Typewriter" w:hAnsi="Lucida Sans Typewriter"/>
+          <w:i/>
+          <w:color w:val="2A2A2A"/>
+          <w:shd w:val="clear" w:color="auto" w:fill="FFFFFF"/>
+        </w:rPr>
+        <w:t>#  E</w:t>
+      </w:r>
+      <w:proofErr w:type="gramEnd"/>
+      <w:r>
+        <w:rPr>
+          <w:rFonts w:ascii="Lucida Sans Typewriter" w:hAnsi="Lucida Sans Typewriter"/>
+          <w:i/>
+          <w:color w:val="2A2A2A"/>
+          <w:shd w:val="clear" w:color="auto" w:fill="FFFFFF"/>
+        </w:rPr>
+        <w:t xml:space="preserve">   F#   E-D-C#  B  A</w:t>
+      </w:r>
+    </w:p>
+    <w:p>
+      <w:pPr>
+        <w:spacing w:after="0" w:line="240" w:lineRule="auto"/>
+        <w:rPr>
+          <w:rFonts w:ascii="Lucida Sans Typewriter" w:hAnsi="Lucida Sans Typewriter"/>
+          <w:color w:val="2A2A2A"/>
+          <w:shd w:val="clear" w:color="auto" w:fill="FFFFFF"/>
+        </w:rPr>
+      </w:pPr>
+      <w:r>
+        <w:rPr>
+          <w:rFonts w:ascii="Lucida Sans Typewriter" w:hAnsi="Lucida Sans Typewriter"/>
+          <w:color w:val="2A2A2A"/>
+          <w:shd w:val="clear" w:color="auto" w:fill="FFFFFF"/>
+        </w:rPr>
+        <w:t xml:space="preserve">How blithe was I </w:t>
+      </w:r>
+      <w:r>
+        <w:rPr>
+          <w:rFonts w:ascii="Lucida Sans Typewriter" w:hAnsi="Lucida Sans Typewriter"/>
+          <w:color w:val="2A2A2A"/>
+          <w:shd w:val="clear" w:color="auto" w:fill="FFFFFF"/>
+        </w:rPr>
+        <w:t xml:space="preserve">  </w:t>
+      </w:r>
+      <w:r>
+        <w:rPr>
+          <w:rFonts w:ascii="Lucida Sans Typewriter" w:hAnsi="Lucida Sans Typewriter"/>
+          <w:color w:val="2A2A2A"/>
+          <w:shd w:val="clear" w:color="auto" w:fill="FFFFFF"/>
+        </w:rPr>
+        <w:t xml:space="preserve">each </w:t>
+      </w:r>
+      <w:proofErr w:type="spellStart"/>
+      <w:r>
+        <w:rPr>
+          <w:rFonts w:ascii="Lucida Sans Typewriter" w:hAnsi="Lucida Sans Typewriter"/>
+          <w:color w:val="2A2A2A"/>
+          <w:shd w:val="clear" w:color="auto" w:fill="FFFFFF"/>
+        </w:rPr>
+        <w:t>morn</w:t>
+      </w:r>
+      <w:r>
+        <w:rPr>
+          <w:rFonts w:ascii="Lucida Sans Typewriter" w:hAnsi="Lucida Sans Typewriter"/>
+          <w:color w:val="2A2A2A"/>
+          <w:shd w:val="clear" w:color="auto" w:fill="FFFFFF"/>
+        </w:rPr>
+        <w:t>in</w:t>
+      </w:r>
+      <w:proofErr w:type="spellEnd"/>
+      <w:r>
+        <w:rPr>
+          <w:rFonts w:ascii="Lucida Sans Typewriter" w:hAnsi="Lucida Sans Typewriter"/>
+          <w:color w:val="2A2A2A"/>
+          <w:shd w:val="clear" w:color="auto" w:fill="FFFFFF"/>
+        </w:rPr>
+        <w:t>’</w:t>
+      </w:r>
+      <w:r>
+        <w:rPr>
+          <w:rFonts w:ascii="Lucida Sans Typewriter" w:hAnsi="Lucida Sans Typewriter"/>
+          <w:color w:val="2A2A2A"/>
+          <w:shd w:val="clear" w:color="auto" w:fill="FFFFFF"/>
+        </w:rPr>
+        <w:t xml:space="preserve"> to see </w:t>
+      </w:r>
+      <w:r>
+        <w:rPr>
+          <w:rFonts w:ascii="Lucida Sans Typewriter" w:hAnsi="Lucida Sans Typewriter"/>
+          <w:color w:val="2A2A2A"/>
+        </w:rPr>
+        <w:br/>
+      </w:r>
+      <w:r>
+        <w:rPr>
+          <w:rFonts w:ascii="Lucida Sans Typewriter" w:hAnsi="Lucida Sans Typewriter"/>
+          <w:b/>
+          <w:color w:val="2A2A2A"/>
+          <w:shd w:val="clear" w:color="auto" w:fill="FFFFFF"/>
+        </w:rPr>
+        <w:t xml:space="preserve">  </w:t>
+      </w:r>
+      <w:r>
+        <w:rPr>
+          <w:rFonts w:ascii="Lucida Sans Typewriter" w:hAnsi="Lucida Sans Typewriter"/>
+          <w:b/>
+          <w:color w:val="2A2A2A"/>
+          <w:shd w:val="clear" w:color="auto" w:fill="FFFFFF"/>
+        </w:rPr>
+        <w:t xml:space="preserve"> </w:t>
+      </w:r>
+      <w:proofErr w:type="spellStart"/>
+      <w:r>
+        <w:rPr>
+          <w:rFonts w:ascii="Lucida Sans Typewriter" w:hAnsi="Lucida Sans Typewriter"/>
+          <w:b/>
+          <w:color w:val="2A2A2A"/>
+          <w:shd w:val="clear" w:color="auto" w:fill="FFFFFF"/>
+        </w:rPr>
+        <w:t>F#m</w:t>
+      </w:r>
+      <w:proofErr w:type="spellEnd"/>
+      <w:r>
+        <w:rPr>
+          <w:rFonts w:ascii="Lucida Sans Typewriter" w:hAnsi="Lucida Sans Typewriter"/>
+          <w:b/>
+          <w:color w:val="2A2A2A"/>
+          <w:shd w:val="clear" w:color="auto" w:fill="FFFFFF"/>
+        </w:rPr>
+        <w:t xml:space="preserve">       </w:t>
+      </w:r>
+      <w:r>
+        <w:rPr>
+          <w:rFonts w:ascii="Lucida Sans Typewriter" w:hAnsi="Lucida Sans Typewriter"/>
+          <w:b/>
+          <w:color w:val="2A2A2A"/>
+          <w:shd w:val="clear" w:color="auto" w:fill="FFFFFF"/>
+        </w:rPr>
+        <w:t xml:space="preserve">  </w:t>
+      </w:r>
+      <w:r>
+        <w:rPr>
+          <w:rFonts w:ascii="Lucida Sans Typewriter" w:hAnsi="Lucida Sans Typewriter"/>
+          <w:b/>
+          <w:color w:val="2A2A2A"/>
+          <w:shd w:val="clear" w:color="auto" w:fill="FFFFFF"/>
+        </w:rPr>
+        <w:t>D             E7 A</w:t>
+      </w:r>
+    </w:p>
+    <w:p>
+      <w:pPr>
+        <w:spacing w:after="0" w:line="240" w:lineRule="auto"/>
+        <w:rPr>
+          <w:rFonts w:ascii="Lucida Sans Typewriter" w:hAnsi="Lucida Sans Typewriter"/>
+          <w:i/>
+          <w:color w:val="2A2A2A"/>
+          <w:shd w:val="clear" w:color="auto" w:fill="FFFFFF"/>
+        </w:rPr>
+      </w:pPr>
+      <w:r>
+        <w:rPr>
+          <w:rFonts w:ascii="Lucida Sans Typewriter" w:hAnsi="Lucida Sans Typewriter"/>
+          <w:i/>
+          <w:color w:val="2A2A2A"/>
+          <w:shd w:val="clear" w:color="auto" w:fill="FFFFFF"/>
+        </w:rPr>
+        <w:t>A’ A’   A’-</w:t>
+      </w:r>
+      <w:proofErr w:type="gramStart"/>
+      <w:r>
+        <w:rPr>
+          <w:rFonts w:ascii="Lucida Sans Typewriter" w:hAnsi="Lucida Sans Typewriter"/>
+          <w:i/>
+          <w:color w:val="2A2A2A"/>
+          <w:shd w:val="clear" w:color="auto" w:fill="FFFFFF"/>
+        </w:rPr>
+        <w:t>B’  C</w:t>
+      </w:r>
+      <w:proofErr w:type="gramEnd"/>
+      <w:r>
+        <w:rPr>
+          <w:rFonts w:ascii="Lucida Sans Typewriter" w:hAnsi="Lucida Sans Typewriter"/>
+          <w:i/>
+          <w:color w:val="2A2A2A"/>
+          <w:shd w:val="clear" w:color="auto" w:fill="FFFFFF"/>
+        </w:rPr>
+        <w:t>#’-B’-A’ G#  F#-E</w:t>
+      </w:r>
+    </w:p>
+    <w:p>
+      <w:pPr>
+        <w:spacing w:after="0" w:line="240" w:lineRule="auto"/>
+        <w:rPr>
+          <w:rFonts w:ascii="Lucida Sans Typewriter" w:hAnsi="Lucida Sans Typewriter"/>
+          <w:color w:val="2A2A2A"/>
+          <w:shd w:val="clear" w:color="auto" w:fill="FFFFFF"/>
+        </w:rPr>
+      </w:pPr>
+      <w:r>
+        <w:rPr>
+          <w:rFonts w:ascii="Lucida Sans Typewriter" w:hAnsi="Lucida Sans Typewriter"/>
+          <w:color w:val="2A2A2A"/>
+          <w:shd w:val="clear" w:color="auto" w:fill="FFFFFF"/>
+        </w:rPr>
+        <w:t>My l</w:t>
+      </w:r>
+      <w:r>
+        <w:rPr>
+          <w:rFonts w:ascii="Lucida Sans Typewriter" w:hAnsi="Lucida Sans Typewriter"/>
+          <w:color w:val="2A2A2A"/>
+          <w:shd w:val="clear" w:color="auto" w:fill="FFFFFF"/>
+        </w:rPr>
+        <w:t>ove</w:t>
+      </w:r>
+      <w:r>
+        <w:rPr>
+          <w:rFonts w:ascii="Lucida Sans Typewriter" w:hAnsi="Lucida Sans Typewriter"/>
+          <w:color w:val="2A2A2A"/>
+          <w:shd w:val="clear" w:color="auto" w:fill="FFFFFF"/>
+        </w:rPr>
+        <w:t xml:space="preserve"> </w:t>
+      </w:r>
+      <w:proofErr w:type="spellStart"/>
+      <w:r>
+        <w:rPr>
+          <w:rFonts w:ascii="Lucida Sans Typewriter" w:hAnsi="Lucida Sans Typewriter"/>
+          <w:color w:val="2A2A2A"/>
+          <w:shd w:val="clear" w:color="auto" w:fill="FFFFFF"/>
+        </w:rPr>
+        <w:t>comin</w:t>
+      </w:r>
+      <w:proofErr w:type="spellEnd"/>
+      <w:r>
+        <w:rPr>
+          <w:rFonts w:ascii="Lucida Sans Typewriter" w:hAnsi="Lucida Sans Typewriter"/>
+          <w:color w:val="2A2A2A"/>
+          <w:shd w:val="clear" w:color="auto" w:fill="FFFFFF"/>
+        </w:rPr>
+        <w:t>’</w:t>
+      </w:r>
+      <w:r>
+        <w:rPr>
+          <w:rFonts w:ascii="Lucida Sans Typewriter" w:hAnsi="Lucida Sans Typewriter"/>
+          <w:color w:val="2A2A2A"/>
+          <w:shd w:val="clear" w:color="auto" w:fill="FFFFFF"/>
+        </w:rPr>
+        <w:t xml:space="preserve"> o'er </w:t>
+      </w:r>
+      <w:r>
+        <w:rPr>
+          <w:rFonts w:ascii="Lucida Sans Typewriter" w:hAnsi="Lucida Sans Typewriter"/>
+          <w:color w:val="2A2A2A"/>
+          <w:shd w:val="clear" w:color="auto" w:fill="FFFFFF"/>
+        </w:rPr>
+        <w:t xml:space="preserve">     </w:t>
+      </w:r>
+      <w:r>
+        <w:rPr>
+          <w:rFonts w:ascii="Lucida Sans Typewriter" w:hAnsi="Lucida Sans Typewriter"/>
+          <w:color w:val="2A2A2A"/>
+          <w:shd w:val="clear" w:color="auto" w:fill="FFFFFF"/>
+        </w:rPr>
+        <w:t>the hill </w:t>
+      </w:r>
+      <w:r>
+        <w:rPr>
+          <w:rFonts w:ascii="Lucida Sans Typewriter" w:hAnsi="Lucida Sans Typewriter"/>
+          <w:color w:val="2A2A2A"/>
+        </w:rPr>
+        <w:br/>
+      </w:r>
+      <w:r>
+        <w:rPr>
+          <w:rFonts w:ascii="Lucida Sans Typewriter" w:hAnsi="Lucida Sans Typewriter"/>
+          <w:b/>
+          <w:color w:val="2A2A2A"/>
+          <w:shd w:val="clear" w:color="auto" w:fill="FFFFFF"/>
+        </w:rPr>
+        <w:t xml:space="preserve">     </w:t>
+      </w:r>
+      <w:r>
+        <w:rPr>
+          <w:rFonts w:ascii="Lucida Sans Typewriter" w:hAnsi="Lucida Sans Typewriter"/>
+          <w:b/>
+          <w:color w:val="2A2A2A"/>
+          <w:shd w:val="clear" w:color="auto" w:fill="FFFFFF"/>
+        </w:rPr>
+        <w:t xml:space="preserve">           </w:t>
+      </w:r>
+      <w:proofErr w:type="spellStart"/>
+      <w:r>
+        <w:rPr>
+          <w:rFonts w:ascii="Lucida Sans Typewriter" w:hAnsi="Lucida Sans Typewriter"/>
+          <w:b/>
+          <w:color w:val="2A2A2A"/>
+          <w:shd w:val="clear" w:color="auto" w:fill="FFFFFF"/>
+        </w:rPr>
+        <w:t>C#m</w:t>
+      </w:r>
+      <w:proofErr w:type="spellEnd"/>
+      <w:r>
+        <w:rPr>
+          <w:rFonts w:ascii="Lucida Sans Typewriter" w:hAnsi="Lucida Sans Typewriter"/>
+          <w:b/>
+          <w:color w:val="2A2A2A"/>
+          <w:shd w:val="clear" w:color="auto" w:fill="FFFFFF"/>
+        </w:rPr>
+        <w:t xml:space="preserve">         </w:t>
+      </w:r>
+      <w:r>
+        <w:rPr>
+          <w:rFonts w:ascii="Lucida Sans Typewriter" w:hAnsi="Lucida Sans Typewriter"/>
+          <w:b/>
+          <w:color w:val="2A2A2A"/>
+          <w:shd w:val="clear" w:color="auto" w:fill="FFFFFF"/>
+        </w:rPr>
+        <w:t xml:space="preserve"> </w:t>
+      </w:r>
+      <w:proofErr w:type="spellStart"/>
+      <w:r>
+        <w:rPr>
+          <w:rFonts w:ascii="Lucida Sans Typewriter" w:hAnsi="Lucida Sans Typewriter"/>
+          <w:b/>
+          <w:color w:val="2A2A2A"/>
+          <w:shd w:val="clear" w:color="auto" w:fill="FFFFFF"/>
+        </w:rPr>
+        <w:t>F#m</w:t>
+      </w:r>
+      <w:proofErr w:type="spellEnd"/>
+      <w:r>
+        <w:rPr>
+          <w:rFonts w:ascii="Lucida Sans Typewriter" w:hAnsi="Lucida Sans Typewriter"/>
+          <w:b/>
+          <w:color w:val="2A2A2A"/>
+          <w:shd w:val="clear" w:color="auto" w:fill="FFFFFF"/>
+        </w:rPr>
+        <w:t xml:space="preserve">    </w:t>
+      </w:r>
+      <w:r>
+        <w:rPr>
+          <w:rFonts w:ascii="Lucida Sans Typewriter" w:hAnsi="Lucida Sans Typewriter"/>
+          <w:b/>
+          <w:color w:val="2A2A2A"/>
+          <w:shd w:val="clear" w:color="auto" w:fill="FFFFFF"/>
+        </w:rPr>
+        <w:t xml:space="preserve"> </w:t>
+      </w:r>
+      <w:r>
+        <w:rPr>
+          <w:rFonts w:ascii="Lucida Sans Typewriter" w:hAnsi="Lucida Sans Typewriter"/>
+          <w:b/>
+          <w:color w:val="2A2A2A"/>
+          <w:shd w:val="clear" w:color="auto" w:fill="FFFFFF"/>
+        </w:rPr>
+        <w:t>A</w:t>
+      </w:r>
+    </w:p>
+    <w:p>
+      <w:pPr>
+        <w:spacing w:after="0" w:line="240" w:lineRule="auto"/>
+        <w:rPr>
+          <w:rFonts w:ascii="Lucida Sans Typewriter" w:hAnsi="Lucida Sans Typewriter"/>
+          <w:i/>
+          <w:color w:val="2A2A2A"/>
+          <w:shd w:val="clear" w:color="auto" w:fill="FFFFFF"/>
+        </w:rPr>
+      </w:pPr>
+      <w:r>
+        <w:rPr>
+          <w:rFonts w:ascii="Lucida Sans Typewriter" w:hAnsi="Lucida Sans Typewriter"/>
+          <w:i/>
+          <w:color w:val="2A2A2A"/>
+          <w:shd w:val="clear" w:color="auto" w:fill="FFFFFF"/>
+        </w:rPr>
+        <w:t xml:space="preserve">A   </w:t>
+      </w:r>
+      <w:proofErr w:type="spellStart"/>
+      <w:r>
+        <w:rPr>
+          <w:rFonts w:ascii="Lucida Sans Typewriter" w:hAnsi="Lucida Sans Typewriter"/>
+          <w:i/>
+          <w:color w:val="2A2A2A"/>
+          <w:shd w:val="clear" w:color="auto" w:fill="FFFFFF"/>
+        </w:rPr>
+        <w:t>A</w:t>
+      </w:r>
+      <w:proofErr w:type="spellEnd"/>
+      <w:r>
+        <w:rPr>
+          <w:rFonts w:ascii="Lucida Sans Typewriter" w:hAnsi="Lucida Sans Typewriter"/>
+          <w:i/>
+          <w:color w:val="2A2A2A"/>
+          <w:shd w:val="clear" w:color="auto" w:fill="FFFFFF"/>
+        </w:rPr>
+        <w:t xml:space="preserve">       B   C#   C</w:t>
+      </w:r>
+      <w:proofErr w:type="gramStart"/>
+      <w:r>
+        <w:rPr>
+          <w:rFonts w:ascii="Lucida Sans Typewriter" w:hAnsi="Lucida Sans Typewriter"/>
+          <w:i/>
+          <w:color w:val="2A2A2A"/>
+          <w:shd w:val="clear" w:color="auto" w:fill="FFFFFF"/>
+        </w:rPr>
+        <w:t>#  B</w:t>
+      </w:r>
+      <w:proofErr w:type="gramEnd"/>
+      <w:r>
+        <w:rPr>
+          <w:rFonts w:ascii="Lucida Sans Typewriter" w:hAnsi="Lucida Sans Typewriter"/>
+          <w:i/>
+          <w:color w:val="2A2A2A"/>
+          <w:shd w:val="clear" w:color="auto" w:fill="FFFFFF"/>
+        </w:rPr>
+        <w:t xml:space="preserve">   A   C#  E</w:t>
+      </w:r>
+    </w:p>
+    <w:p>
+      <w:pPr>
+        <w:spacing w:after="0" w:line="240" w:lineRule="auto"/>
+        <w:rPr>
+          <w:rFonts w:ascii="Lucida Sans Typewriter" w:hAnsi="Lucida Sans Typewriter"/>
+          <w:color w:val="2A2A2A"/>
+          <w:shd w:val="clear" w:color="auto" w:fill="FFFFFF"/>
+        </w:rPr>
+      </w:pPr>
+      <w:r>
+        <w:rPr>
+          <w:rFonts w:ascii="Lucida Sans Typewriter" w:hAnsi="Lucida Sans Typewriter"/>
+          <w:color w:val="2A2A2A"/>
+          <w:shd w:val="clear" w:color="auto" w:fill="FFFFFF"/>
+        </w:rPr>
+        <w:t xml:space="preserve">She skipped the burn and she ran </w:t>
+      </w:r>
+      <w:proofErr w:type="spellStart"/>
+      <w:r>
+        <w:rPr>
+          <w:rFonts w:ascii="Lucida Sans Typewriter" w:hAnsi="Lucida Sans Typewriter"/>
+          <w:color w:val="2A2A2A"/>
+          <w:shd w:val="clear" w:color="auto" w:fill="FFFFFF"/>
+        </w:rPr>
+        <w:t>tae</w:t>
+      </w:r>
+      <w:proofErr w:type="spellEnd"/>
+      <w:r>
+        <w:rPr>
+          <w:rFonts w:ascii="Lucida Sans Typewriter" w:hAnsi="Lucida Sans Typewriter"/>
+          <w:color w:val="2A2A2A"/>
+          <w:shd w:val="clear" w:color="auto" w:fill="FFFFFF"/>
+        </w:rPr>
+        <w:t xml:space="preserve"> me </w:t>
+      </w:r>
+      <w:r>
+        <w:rPr>
+          <w:rFonts w:ascii="Lucida Sans Typewriter" w:hAnsi="Lucida Sans Typewriter"/>
+          <w:color w:val="2A2A2A"/>
+        </w:rPr>
+        <w:br/>
+      </w:r>
+      <w:r>
+        <w:rPr>
+          <w:rFonts w:ascii="Lucida Sans Typewriter" w:hAnsi="Lucida Sans Typewriter"/>
+          <w:b/>
+          <w:color w:val="2A2A2A"/>
+          <w:shd w:val="clear" w:color="auto" w:fill="FFFFFF"/>
+        </w:rPr>
+        <w:t xml:space="preserve">  D</w:t>
+      </w:r>
+      <w:r>
+        <w:rPr>
+          <w:rFonts w:ascii="Lucida Sans Typewriter" w:hAnsi="Lucida Sans Typewriter"/>
+          <w:b/>
+          <w:color w:val="2A2A2A"/>
+          <w:shd w:val="clear" w:color="auto" w:fill="FFFFFF"/>
+        </w:rPr>
+        <w:t xml:space="preserve">           </w:t>
+      </w:r>
+      <w:r>
+        <w:rPr>
+          <w:rFonts w:ascii="Lucida Sans Typewriter" w:hAnsi="Lucida Sans Typewriter"/>
+          <w:b/>
+          <w:color w:val="2A2A2A"/>
+          <w:shd w:val="clear" w:color="auto" w:fill="FFFFFF"/>
+        </w:rPr>
+        <w:t xml:space="preserve"> </w:t>
+      </w:r>
+      <w:r>
+        <w:rPr>
+          <w:rFonts w:ascii="Lucida Sans Typewriter" w:hAnsi="Lucida Sans Typewriter"/>
+          <w:b/>
+          <w:color w:val="2A2A2A"/>
+          <w:shd w:val="clear" w:color="auto" w:fill="FFFFFF"/>
+        </w:rPr>
+        <w:t xml:space="preserve">     </w:t>
+      </w:r>
+      <w:r>
+        <w:rPr>
+          <w:rFonts w:ascii="Lucida Sans Typewriter" w:hAnsi="Lucida Sans Typewriter"/>
+          <w:b/>
+          <w:color w:val="2A2A2A"/>
+          <w:shd w:val="clear" w:color="auto" w:fill="FFFFFF"/>
+        </w:rPr>
+        <w:t>E</w:t>
+      </w:r>
+    </w:p>
+    <w:p>
+      <w:pPr>
+        <w:spacing w:after="0" w:line="240" w:lineRule="auto"/>
+        <w:rPr>
+          <w:rFonts w:ascii="Lucida Sans Typewriter" w:hAnsi="Lucida Sans Typewriter"/>
+          <w:i/>
+          <w:color w:val="2A2A2A"/>
+          <w:shd w:val="clear" w:color="auto" w:fill="FFFFFF"/>
+        </w:rPr>
+      </w:pPr>
+      <w:r>
+        <w:rPr>
+          <w:rFonts w:ascii="Lucida Sans Typewriter" w:hAnsi="Lucida Sans Typewriter"/>
+          <w:i/>
+          <w:color w:val="2A2A2A"/>
+          <w:shd w:val="clear" w:color="auto" w:fill="FFFFFF"/>
+        </w:rPr>
+        <w:t>E D   C</w:t>
+      </w:r>
+      <w:proofErr w:type="gramStart"/>
+      <w:r>
+        <w:rPr>
+          <w:rFonts w:ascii="Lucida Sans Typewriter" w:hAnsi="Lucida Sans Typewriter"/>
+          <w:i/>
+          <w:color w:val="2A2A2A"/>
+          <w:shd w:val="clear" w:color="auto" w:fill="FFFFFF"/>
+        </w:rPr>
+        <w:t>#  D</w:t>
+      </w:r>
+      <w:proofErr w:type="gramEnd"/>
+      <w:r>
+        <w:rPr>
+          <w:rFonts w:ascii="Lucida Sans Typewriter" w:hAnsi="Lucida Sans Typewriter"/>
+          <w:i/>
+          <w:color w:val="2A2A2A"/>
+          <w:shd w:val="clear" w:color="auto" w:fill="FFFFFF"/>
+        </w:rPr>
+        <w:t>-E  F#-D B</w:t>
+      </w:r>
+    </w:p>
+    <w:p>
+      <w:pPr>
+        <w:spacing w:after="0" w:line="240" w:lineRule="auto"/>
+        <w:rPr>
+          <w:rFonts w:ascii="Lucida Sans Typewriter" w:hAnsi="Lucida Sans Typewriter"/>
+          <w:color w:val="2A2A2A"/>
+        </w:rPr>
+      </w:pPr>
+      <w:r>
+        <w:rPr>
+          <w:rFonts w:ascii="Lucida Sans Typewriter" w:hAnsi="Lucida Sans Typewriter"/>
+          <w:color w:val="2A2A2A"/>
+          <w:shd w:val="clear" w:color="auto" w:fill="FFFFFF"/>
+        </w:rPr>
+        <w:t>I met her with</w:t>
+      </w:r>
+      <w:r>
+        <w:rPr>
+          <w:rFonts w:ascii="Lucida Sans Typewriter" w:hAnsi="Lucida Sans Typewriter"/>
+          <w:color w:val="2A2A2A"/>
+          <w:shd w:val="clear" w:color="auto" w:fill="FFFFFF"/>
+        </w:rPr>
+        <w:t xml:space="preserve"> good will. </w:t>
+      </w:r>
+    </w:p>
+    <w:p>
+      <w:pPr>
+        <w:spacing w:after="0" w:line="240" w:lineRule="auto"/>
+        <w:rPr>
+          <w:rFonts w:ascii="Lucida Sans Typewriter" w:hAnsi="Lucida Sans Typewriter"/>
+          <w:b/>
+          <w:i/>
+          <w:color w:val="2A2A2A"/>
+          <w:shd w:val="clear" w:color="auto" w:fill="FFFFFF"/>
+        </w:rPr>
+      </w:pPr>
+    </w:p>
     <w:sectPr>
-      <w:footerReference w:type="default" r:id="rId6"/>
+      <w:headerReference w:type="even" r:id="rId7"/>
+      <w:headerReference w:type="default" r:id="rId8"/>
+      <w:footerReference w:type="even" r:id="rId9"/>
+      <w:footerReference w:type="default" r:id="rId10"/>
+      <w:headerReference w:type="first" r:id="rId11"/>
+      <w:footerReference w:type="first" r:id="rId12"/>
       <w:pgSz w:w="12240" w:h="15840"/>
       <w:pgMar w:top="720" w:right="720" w:bottom="720" w:left="1080" w:header="0" w:footer="720" w:gutter="0"/>
       <w:cols w:space="720"/>
@@ -2767,7 +3955,7 @@
 </file>
 
 <file path=word/endnotes.xml><?xml version="1.0" encoding="utf-8"?>
-<w:endnotes xmlns:wpc="http://schemas.microsoft.com/office/word/2010/wordprocessingCanvas" xmlns:mc="http://schemas.openxmlformats.org/markup-compatibility/2006" xmlns:o="urn:schemas-microsoft-com:office:office" xmlns:r="http://schemas.openxmlformats.org/officeDocument/2006/relationships" xmlns:m="http://schemas.openxmlformats.org/officeDocument/2006/math" xmlns:v="urn:schemas-microsoft-com:vml" xmlns:wp14="http://schemas.microsoft.com/office/word/2010/wordprocessingDrawing" xmlns:wp="http://schemas.openxmlformats.org/drawingml/2006/wordprocessingDrawing" xmlns:w10="urn:schemas-microsoft-com:office:word" xmlns:w="http://schemas.openxmlformats.org/wordprocessingml/2006/main" xmlns:w14="http://schemas.microsoft.com/office/word/2010/wordml" xmlns:w15="http://schemas.microsoft.com/office/word/2012/wordml" xmlns:wpg="http://schemas.microsoft.com/office/word/2010/wordprocessingGroup" xmlns:wpi="http://schemas.microsoft.com/office/word/2010/wordprocessingInk" xmlns:wne="http://schemas.microsoft.com/office/word/2006/wordml" xmlns:wps="http://schemas.microsoft.com/office/word/2010/wordprocessingShape" mc:Ignorable="w14 w15 wp14">
+<w:endnotes xmlns:wpc="http://schemas.microsoft.com/office/word/2010/wordprocessingCanvas" xmlns:mc="http://schemas.openxmlformats.org/markup-compatibility/2006" xmlns:o="urn:schemas-microsoft-com:office:office" xmlns:r="http://schemas.openxmlformats.org/officeDocument/2006/relationships" xmlns:m="http://schemas.openxmlformats.org/officeDocument/2006/math" xmlns:v="urn:schemas-microsoft-com:vml" xmlns:wp14="http://schemas.microsoft.com/office/word/2010/wordprocessingDrawing" xmlns:wp="http://schemas.openxmlformats.org/drawingml/2006/wordprocessingDrawing" xmlns:w10="urn:schemas-microsoft-com:office:word" xmlns:w="http://schemas.openxmlformats.org/wordprocessingml/2006/main" xmlns:w14="http://schemas.microsoft.com/office/word/2010/wordml" xmlns:wpg="http://schemas.microsoft.com/office/word/2010/wordprocessingGroup" xmlns:wpi="http://schemas.microsoft.com/office/word/2010/wordprocessingInk" xmlns:wne="http://schemas.microsoft.com/office/word/2006/wordml" xmlns:wps="http://schemas.microsoft.com/office/word/2010/wordprocessingShape" mc:Ignorable="w14 wp14">
   <w:endnote w:type="separator" w:id="-1">
     <w:p>
       <w:pPr>
@@ -2792,7 +3980,17 @@
 </file>
 
 <file path=word/footer1.xml><?xml version="1.0" encoding="utf-8"?>
-<w:ftr xmlns:wpc="http://schemas.microsoft.com/office/word/2010/wordprocessingCanvas" xmlns:mc="http://schemas.openxmlformats.org/markup-compatibility/2006" xmlns:o="urn:schemas-microsoft-com:office:office" xmlns:r="http://schemas.openxmlformats.org/officeDocument/2006/relationships" xmlns:m="http://schemas.openxmlformats.org/officeDocument/2006/math" xmlns:v="urn:schemas-microsoft-com:vml" xmlns:wp14="http://schemas.microsoft.com/office/word/2010/wordprocessingDrawing" xmlns:wp="http://schemas.openxmlformats.org/drawingml/2006/wordprocessingDrawing" xmlns:w10="urn:schemas-microsoft-com:office:word" xmlns:w="http://schemas.openxmlformats.org/wordprocessingml/2006/main" xmlns:w14="http://schemas.microsoft.com/office/word/2010/wordml" xmlns:w15="http://schemas.microsoft.com/office/word/2012/wordml" xmlns:wpg="http://schemas.microsoft.com/office/word/2010/wordprocessingGroup" xmlns:wpi="http://schemas.microsoft.com/office/word/2010/wordprocessingInk" xmlns:wne="http://schemas.microsoft.com/office/word/2006/wordml" xmlns:wps="http://schemas.microsoft.com/office/word/2010/wordprocessingShape" mc:Ignorable="w14 w15 wp14">
+<w:ftr xmlns:wpc="http://schemas.microsoft.com/office/word/2010/wordprocessingCanvas" xmlns:mc="http://schemas.openxmlformats.org/markup-compatibility/2006" xmlns:o="urn:schemas-microsoft-com:office:office" xmlns:r="http://schemas.openxmlformats.org/officeDocument/2006/relationships" xmlns:m="http://schemas.openxmlformats.org/officeDocument/2006/math" xmlns:v="urn:schemas-microsoft-com:vml" xmlns:wp14="http://schemas.microsoft.com/office/word/2010/wordprocessingDrawing" xmlns:wp="http://schemas.openxmlformats.org/drawingml/2006/wordprocessingDrawing" xmlns:w10="urn:schemas-microsoft-com:office:word" xmlns:w="http://schemas.openxmlformats.org/wordprocessingml/2006/main" xmlns:w14="http://schemas.microsoft.com/office/word/2010/wordml" xmlns:wpg="http://schemas.microsoft.com/office/word/2010/wordprocessingGroup" xmlns:wpi="http://schemas.microsoft.com/office/word/2010/wordprocessingInk" xmlns:wne="http://schemas.microsoft.com/office/word/2006/wordml" xmlns:wps="http://schemas.microsoft.com/office/word/2010/wordprocessingShape" mc:Ignorable="w14 wp14">
+  <w:p>
+    <w:pPr>
+      <w:pStyle w:val="Footer"/>
+    </w:pPr>
+  </w:p>
+</w:ftr>
+</file>
+
+<file path=word/footer2.xml><?xml version="1.0" encoding="utf-8"?>
+<w:ftr xmlns:wpc="http://schemas.microsoft.com/office/word/2010/wordprocessingCanvas" xmlns:mc="http://schemas.openxmlformats.org/markup-compatibility/2006" xmlns:o="urn:schemas-microsoft-com:office:office" xmlns:r="http://schemas.openxmlformats.org/officeDocument/2006/relationships" xmlns:m="http://schemas.openxmlformats.org/officeDocument/2006/math" xmlns:v="urn:schemas-microsoft-com:vml" xmlns:wp14="http://schemas.microsoft.com/office/word/2010/wordprocessingDrawing" xmlns:wp="http://schemas.openxmlformats.org/drawingml/2006/wordprocessingDrawing" xmlns:w10="urn:schemas-microsoft-com:office:word" xmlns:w="http://schemas.openxmlformats.org/wordprocessingml/2006/main" xmlns:w14="http://schemas.microsoft.com/office/word/2010/wordml" xmlns:wpg="http://schemas.microsoft.com/office/word/2010/wordprocessingGroup" xmlns:wpi="http://schemas.microsoft.com/office/word/2010/wordprocessingInk" xmlns:wne="http://schemas.microsoft.com/office/word/2006/wordml" xmlns:wps="http://schemas.microsoft.com/office/word/2010/wordprocessingShape" mc:Ignorable="w14 wp14">
   <w:p>
     <w:pPr>
       <w:pStyle w:val="Footer"/>
@@ -2806,8 +4004,17 @@
         <w:i/>
         <w:sz w:val="18"/>
       </w:rPr>
-      <w:t>Broom o’ the Cowdenknowes</w:t>
+      <w:t xml:space="preserve">Broom o’ the </w:t>
     </w:r>
+    <w:proofErr w:type="spellStart"/>
+    <w:r>
+      <w:rPr>
+        <w:i/>
+        <w:sz w:val="18"/>
+      </w:rPr>
+      <w:t>Cowdenknowes</w:t>
+    </w:r>
+    <w:proofErr w:type="spellEnd"/>
     <w:r>
       <w:rPr>
         <w:i/>
@@ -2849,7 +4056,7 @@
         <w:noProof/>
         <w:sz w:val="18"/>
       </w:rPr>
-      <w:t>1</w:t>
+      <w:t>2</w:t>
     </w:r>
     <w:r>
       <w:rPr>
@@ -2870,14 +4077,14 @@
         <w:i/>
         <w:sz w:val="18"/>
       </w:rPr>
-      <w:t>Rev.</w:t>
+      <w:t xml:space="preserve">Rev. </w:t>
     </w:r>
     <w:r>
       <w:rPr>
         <w:i/>
         <w:sz w:val="18"/>
       </w:rPr>
-      <w:t>3</w:t>
+      <w:t>4</w:t>
     </w:r>
     <w:r>
       <w:rPr>
@@ -2898,14 +4105,33 @@
         <w:i/>
         <w:sz w:val="18"/>
       </w:rPr>
-      <w:t>6-01-28</w:t>
+      <w:t>6-0</w:t>
     </w:r>
+    <w:r>
+      <w:rPr>
+        <w:i/>
+        <w:sz w:val="18"/>
+      </w:rPr>
+      <w:t>2-15</w:t>
+    </w:r>
+    <w:bookmarkStart w:id="0" w:name="_GoBack"/>
+    <w:bookmarkEnd w:id="0"/>
+  </w:p>
+</w:ftr>
+</file>
+
+<file path=word/footer3.xml><?xml version="1.0" encoding="utf-8"?>
+<w:ftr xmlns:wpc="http://schemas.microsoft.com/office/word/2010/wordprocessingCanvas" xmlns:mc="http://schemas.openxmlformats.org/markup-compatibility/2006" xmlns:o="urn:schemas-microsoft-com:office:office" xmlns:r="http://schemas.openxmlformats.org/officeDocument/2006/relationships" xmlns:m="http://schemas.openxmlformats.org/officeDocument/2006/math" xmlns:v="urn:schemas-microsoft-com:vml" xmlns:wp14="http://schemas.microsoft.com/office/word/2010/wordprocessingDrawing" xmlns:wp="http://schemas.openxmlformats.org/drawingml/2006/wordprocessingDrawing" xmlns:w10="urn:schemas-microsoft-com:office:word" xmlns:w="http://schemas.openxmlformats.org/wordprocessingml/2006/main" xmlns:w14="http://schemas.microsoft.com/office/word/2010/wordml" xmlns:wpg="http://schemas.microsoft.com/office/word/2010/wordprocessingGroup" xmlns:wpi="http://schemas.microsoft.com/office/word/2010/wordprocessingInk" xmlns:wne="http://schemas.microsoft.com/office/word/2006/wordml" xmlns:wps="http://schemas.microsoft.com/office/word/2010/wordprocessingShape" mc:Ignorable="w14 wp14">
+  <w:p>
+    <w:pPr>
+      <w:pStyle w:val="Footer"/>
+    </w:pPr>
   </w:p>
 </w:ftr>
 </file>
 
 <file path=word/footnotes.xml><?xml version="1.0" encoding="utf-8"?>
-<w:footnotes xmlns:wpc="http://schemas.microsoft.com/office/word/2010/wordprocessingCanvas" xmlns:mc="http://schemas.openxmlformats.org/markup-compatibility/2006" xmlns:o="urn:schemas-microsoft-com:office:office" xmlns:r="http://schemas.openxmlformats.org/officeDocument/2006/relationships" xmlns:m="http://schemas.openxmlformats.org/officeDocument/2006/math" xmlns:v="urn:schemas-microsoft-com:vml" xmlns:wp14="http://schemas.microsoft.com/office/word/2010/wordprocessingDrawing" xmlns:wp="http://schemas.openxmlformats.org/drawingml/2006/wordprocessingDrawing" xmlns:w10="urn:schemas-microsoft-com:office:word" xmlns:w="http://schemas.openxmlformats.org/wordprocessingml/2006/main" xmlns:w14="http://schemas.microsoft.com/office/word/2010/wordml" xmlns:w15="http://schemas.microsoft.com/office/word/2012/wordml" xmlns:wpg="http://schemas.microsoft.com/office/word/2010/wordprocessingGroup" xmlns:wpi="http://schemas.microsoft.com/office/word/2010/wordprocessingInk" xmlns:wne="http://schemas.microsoft.com/office/word/2006/wordml" xmlns:wps="http://schemas.microsoft.com/office/word/2010/wordprocessingShape" mc:Ignorable="w14 w15 wp14">
+<w:footnotes xmlns:wpc="http://schemas.microsoft.com/office/word/2010/wordprocessingCanvas" xmlns:mc="http://schemas.openxmlformats.org/markup-compatibility/2006" xmlns:o="urn:schemas-microsoft-com:office:office" xmlns:r="http://schemas.openxmlformats.org/officeDocument/2006/relationships" xmlns:m="http://schemas.openxmlformats.org/officeDocument/2006/math" xmlns:v="urn:schemas-microsoft-com:vml" xmlns:wp14="http://schemas.microsoft.com/office/word/2010/wordprocessingDrawing" xmlns:wp="http://schemas.openxmlformats.org/drawingml/2006/wordprocessingDrawing" xmlns:w10="urn:schemas-microsoft-com:office:word" xmlns:w="http://schemas.openxmlformats.org/wordprocessingml/2006/main" xmlns:w14="http://schemas.microsoft.com/office/word/2010/wordml" xmlns:wpg="http://schemas.microsoft.com/office/word/2010/wordprocessingGroup" xmlns:wpi="http://schemas.microsoft.com/office/word/2010/wordprocessingInk" xmlns:wne="http://schemas.microsoft.com/office/word/2006/wordml" xmlns:wps="http://schemas.microsoft.com/office/word/2010/wordprocessingShape" mc:Ignorable="w14 wp14">
   <w:footnote w:type="separator" w:id="-1">
     <w:p>
       <w:pPr>
@@ -2929,8 +4155,38 @@
 </w:footnotes>
 </file>
 
+<file path=word/header1.xml><?xml version="1.0" encoding="utf-8"?>
+<w:hdr xmlns:wpc="http://schemas.microsoft.com/office/word/2010/wordprocessingCanvas" xmlns:mc="http://schemas.openxmlformats.org/markup-compatibility/2006" xmlns:o="urn:schemas-microsoft-com:office:office" xmlns:r="http://schemas.openxmlformats.org/officeDocument/2006/relationships" xmlns:m="http://schemas.openxmlformats.org/officeDocument/2006/math" xmlns:v="urn:schemas-microsoft-com:vml" xmlns:wp14="http://schemas.microsoft.com/office/word/2010/wordprocessingDrawing" xmlns:wp="http://schemas.openxmlformats.org/drawingml/2006/wordprocessingDrawing" xmlns:w10="urn:schemas-microsoft-com:office:word" xmlns:w="http://schemas.openxmlformats.org/wordprocessingml/2006/main" xmlns:w14="http://schemas.microsoft.com/office/word/2010/wordml" xmlns:wpg="http://schemas.microsoft.com/office/word/2010/wordprocessingGroup" xmlns:wpi="http://schemas.microsoft.com/office/word/2010/wordprocessingInk" xmlns:wne="http://schemas.microsoft.com/office/word/2006/wordml" xmlns:wps="http://schemas.microsoft.com/office/word/2010/wordprocessingShape" mc:Ignorable="w14 wp14">
+  <w:p>
+    <w:pPr>
+      <w:pStyle w:val="Header"/>
+    </w:pPr>
+  </w:p>
+</w:hdr>
+</file>
+
+<file path=word/header2.xml><?xml version="1.0" encoding="utf-8"?>
+<w:hdr xmlns:wpc="http://schemas.microsoft.com/office/word/2010/wordprocessingCanvas" xmlns:mc="http://schemas.openxmlformats.org/markup-compatibility/2006" xmlns:o="urn:schemas-microsoft-com:office:office" xmlns:r="http://schemas.openxmlformats.org/officeDocument/2006/relationships" xmlns:m="http://schemas.openxmlformats.org/officeDocument/2006/math" xmlns:v="urn:schemas-microsoft-com:vml" xmlns:wp14="http://schemas.microsoft.com/office/word/2010/wordprocessingDrawing" xmlns:wp="http://schemas.openxmlformats.org/drawingml/2006/wordprocessingDrawing" xmlns:w10="urn:schemas-microsoft-com:office:word" xmlns:w="http://schemas.openxmlformats.org/wordprocessingml/2006/main" xmlns:w14="http://schemas.microsoft.com/office/word/2010/wordml" xmlns:wpg="http://schemas.microsoft.com/office/word/2010/wordprocessingGroup" xmlns:wpi="http://schemas.microsoft.com/office/word/2010/wordprocessingInk" xmlns:wne="http://schemas.microsoft.com/office/word/2006/wordml" xmlns:wps="http://schemas.microsoft.com/office/word/2010/wordprocessingShape" mc:Ignorable="w14 wp14">
+  <w:p>
+    <w:pPr>
+      <w:pStyle w:val="Header"/>
+    </w:pPr>
+  </w:p>
+</w:hdr>
+</file>
+
+<file path=word/header3.xml><?xml version="1.0" encoding="utf-8"?>
+<w:hdr xmlns:wpc="http://schemas.microsoft.com/office/word/2010/wordprocessingCanvas" xmlns:mc="http://schemas.openxmlformats.org/markup-compatibility/2006" xmlns:o="urn:schemas-microsoft-com:office:office" xmlns:r="http://schemas.openxmlformats.org/officeDocument/2006/relationships" xmlns:m="http://schemas.openxmlformats.org/officeDocument/2006/math" xmlns:v="urn:schemas-microsoft-com:vml" xmlns:wp14="http://schemas.microsoft.com/office/word/2010/wordprocessingDrawing" xmlns:wp="http://schemas.openxmlformats.org/drawingml/2006/wordprocessingDrawing" xmlns:w10="urn:schemas-microsoft-com:office:word" xmlns:w="http://schemas.openxmlformats.org/wordprocessingml/2006/main" xmlns:w14="http://schemas.microsoft.com/office/word/2010/wordml" xmlns:wpg="http://schemas.microsoft.com/office/word/2010/wordprocessingGroup" xmlns:wpi="http://schemas.microsoft.com/office/word/2010/wordprocessingInk" xmlns:wne="http://schemas.microsoft.com/office/word/2006/wordml" xmlns:wps="http://schemas.microsoft.com/office/word/2010/wordprocessingShape" mc:Ignorable="w14 wp14">
+  <w:p>
+    <w:pPr>
+      <w:pStyle w:val="Header"/>
+    </w:pPr>
+  </w:p>
+</w:hdr>
+</file>
+
 <file path=word/styles.xml><?xml version="1.0" encoding="utf-8"?>
-<w:styles xmlns:mc="http://schemas.openxmlformats.org/markup-compatibility/2006" xmlns:r="http://schemas.openxmlformats.org/officeDocument/2006/relationships" xmlns:w="http://schemas.openxmlformats.org/wordprocessingml/2006/main" xmlns:w14="http://schemas.microsoft.com/office/word/2010/wordml" xmlns:w15="http://schemas.microsoft.com/office/word/2012/wordml" mc:Ignorable="w14 w15">
+<w:styles xmlns:mc="http://schemas.openxmlformats.org/markup-compatibility/2006" xmlns:r="http://schemas.openxmlformats.org/officeDocument/2006/relationships" xmlns:w="http://schemas.openxmlformats.org/wordprocessingml/2006/main" xmlns:w14="http://schemas.microsoft.com/office/word/2010/wordml" mc:Ignorable="w14">
   <w:docDefaults>
     <w:rPrDefault>
       <w:rPr>
@@ -2946,378 +4202,466 @@
       </w:pPr>
     </w:pPrDefault>
   </w:docDefaults>
-  <w:latentStyles w:defLockedState="0" w:defUIPriority="99" w:defSemiHidden="0" w:defUnhideWhenUsed="0" w:defQFormat="0" w:count="371">
-    <w:lsdException w:name="Normal" w:uiPriority="0" w:qFormat="1"/>
-    <w:lsdException w:name="heading 1" w:uiPriority="9" w:qFormat="1"/>
-    <w:lsdException w:name="heading 2" w:semiHidden="1" w:uiPriority="9" w:unhideWhenUsed="1" w:qFormat="1"/>
-    <w:lsdException w:name="heading 3" w:semiHidden="1" w:uiPriority="9" w:unhideWhenUsed="1" w:qFormat="1"/>
-    <w:lsdException w:name="heading 4" w:semiHidden="1" w:uiPriority="9" w:unhideWhenUsed="1" w:qFormat="1"/>
-    <w:lsdException w:name="heading 5" w:semiHidden="1" w:uiPriority="9" w:unhideWhenUsed="1" w:qFormat="1"/>
-    <w:lsdException w:name="heading 6" w:semiHidden="1" w:uiPriority="9" w:unhideWhenUsed="1" w:qFormat="1"/>
-    <w:lsdException w:name="heading 7" w:semiHidden="1" w:uiPriority="9" w:unhideWhenUsed="1" w:qFormat="1"/>
-    <w:lsdException w:name="heading 8" w:semiHidden="1" w:uiPriority="9" w:unhideWhenUsed="1" w:qFormat="1"/>
-    <w:lsdException w:name="heading 9" w:semiHidden="1" w:uiPriority="9" w:unhideWhenUsed="1" w:qFormat="1"/>
-    <w:lsdException w:name="index 1" w:semiHidden="1" w:unhideWhenUsed="1"/>
-    <w:lsdException w:name="index 2" w:semiHidden="1" w:unhideWhenUsed="1"/>
-    <w:lsdException w:name="index 3" w:semiHidden="1" w:unhideWhenUsed="1"/>
-    <w:lsdException w:name="index 4" w:semiHidden="1" w:unhideWhenUsed="1"/>
-    <w:lsdException w:name="index 5" w:semiHidden="1" w:unhideWhenUsed="1"/>
-    <w:lsdException w:name="index 6" w:semiHidden="1" w:unhideWhenUsed="1"/>
-    <w:lsdException w:name="index 7" w:semiHidden="1" w:unhideWhenUsed="1"/>
-    <w:lsdException w:name="index 8" w:semiHidden="1" w:unhideWhenUsed="1"/>
-    <w:lsdException w:name="index 9" w:semiHidden="1" w:unhideWhenUsed="1"/>
-    <w:lsdException w:name="toc 1" w:semiHidden="1" w:uiPriority="39" w:unhideWhenUsed="1"/>
-    <w:lsdException w:name="toc 2" w:semiHidden="1" w:uiPriority="39" w:unhideWhenUsed="1"/>
-    <w:lsdException w:name="toc 3" w:semiHidden="1" w:uiPriority="39" w:unhideWhenUsed="1"/>
-    <w:lsdException w:name="toc 4" w:semiHidden="1" w:uiPriority="39" w:unhideWhenUsed="1"/>
-    <w:lsdException w:name="toc 5" w:semiHidden="1" w:uiPriority="39" w:unhideWhenUsed="1"/>
-    <w:lsdException w:name="toc 6" w:semiHidden="1" w:uiPriority="39" w:unhideWhenUsed="1"/>
-    <w:lsdException w:name="toc 7" w:semiHidden="1" w:uiPriority="39" w:unhideWhenUsed="1"/>
-    <w:lsdException w:name="toc 8" w:semiHidden="1" w:uiPriority="39" w:unhideWhenUsed="1"/>
-    <w:lsdException w:name="toc 9" w:semiHidden="1" w:uiPriority="39" w:unhideWhenUsed="1"/>
-    <w:lsdException w:name="Normal Indent" w:semiHidden="1" w:unhideWhenUsed="1"/>
-    <w:lsdException w:name="footnote text" w:semiHidden="1" w:unhideWhenUsed="1"/>
-    <w:lsdException w:name="annotation text" w:semiHidden="1" w:unhideWhenUsed="1"/>
-    <w:lsdException w:name="header" w:semiHidden="1" w:unhideWhenUsed="1"/>
-    <w:lsdException w:name="footer" w:semiHidden="1" w:unhideWhenUsed="1"/>
-    <w:lsdException w:name="index heading" w:semiHidden="1" w:unhideWhenUsed="1"/>
-    <w:lsdException w:name="caption" w:semiHidden="1" w:uiPriority="35" w:unhideWhenUsed="1" w:qFormat="1"/>
-    <w:lsdException w:name="table of figures" w:semiHidden="1" w:unhideWhenUsed="1"/>
-    <w:lsdException w:name="envelope address" w:semiHidden="1" w:unhideWhenUsed="1"/>
-    <w:lsdException w:name="envelope return" w:semiHidden="1" w:unhideWhenUsed="1"/>
-    <w:lsdException w:name="footnote reference" w:semiHidden="1" w:unhideWhenUsed="1"/>
-    <w:lsdException w:name="annotation reference" w:semiHidden="1" w:unhideWhenUsed="1"/>
-    <w:lsdException w:name="line number" w:semiHidden="1" w:unhideWhenUsed="1"/>
-    <w:lsdException w:name="page number" w:semiHidden="1" w:unhideWhenUsed="1"/>
-    <w:lsdException w:name="endnote reference" w:semiHidden="1" w:unhideWhenUsed="1"/>
-    <w:lsdException w:name="endnote text" w:semiHidden="1" w:unhideWhenUsed="1"/>
-    <w:lsdException w:name="table of authorities" w:semiHidden="1" w:unhideWhenUsed="1"/>
-    <w:lsdException w:name="macro" w:semiHidden="1" w:unhideWhenUsed="1"/>
-    <w:lsdException w:name="toa heading" w:semiHidden="1" w:unhideWhenUsed="1"/>
-    <w:lsdException w:name="List" w:semiHidden="1" w:unhideWhenUsed="1"/>
-    <w:lsdException w:name="List Bullet" w:semiHidden="1" w:unhideWhenUsed="1"/>
-    <w:lsdException w:name="List Number" w:semiHidden="1" w:unhideWhenUsed="1"/>
-    <w:lsdException w:name="List 2" w:semiHidden="1" w:unhideWhenUsed="1"/>
-    <w:lsdException w:name="List 3" w:semiHidden="1" w:unhideWhenUsed="1"/>
-    <w:lsdException w:name="List 4" w:semiHidden="1" w:unhideWhenUsed="1"/>
-    <w:lsdException w:name="List 5" w:semiHidden="1" w:unhideWhenUsed="1"/>
-    <w:lsdException w:name="List Bullet 2" w:semiHidden="1" w:unhideWhenUsed="1"/>
-    <w:lsdException w:name="List Bullet 3" w:semiHidden="1" w:unhideWhenUsed="1"/>
-    <w:lsdException w:name="List Bullet 4" w:semiHidden="1" w:unhideWhenUsed="1"/>
-    <w:lsdException w:name="List Bullet 5" w:semiHidden="1" w:unhideWhenUsed="1"/>
-    <w:lsdException w:name="List Number 2" w:semiHidden="1" w:unhideWhenUsed="1"/>
-    <w:lsdException w:name="List Number 3" w:semiHidden="1" w:unhideWhenUsed="1"/>
-    <w:lsdException w:name="List Number 4" w:semiHidden="1" w:unhideWhenUsed="1"/>
-    <w:lsdException w:name="List Number 5" w:semiHidden="1" w:unhideWhenUsed="1"/>
-    <w:lsdException w:name="Title" w:uiPriority="10" w:qFormat="1"/>
-    <w:lsdException w:name="Closing" w:semiHidden="1" w:unhideWhenUsed="1"/>
-    <w:lsdException w:name="Signature" w:semiHidden="1" w:unhideWhenUsed="1"/>
-    <w:lsdException w:name="Default Paragraph Font" w:semiHidden="1" w:uiPriority="1" w:unhideWhenUsed="1"/>
-    <w:lsdException w:name="Body Text" w:semiHidden="1" w:unhideWhenUsed="1"/>
-    <w:lsdException w:name="Body Text Indent" w:semiHidden="1" w:unhideWhenUsed="1"/>
-    <w:lsdException w:name="List Continue" w:semiHidden="1" w:unhideWhenUsed="1"/>
-    <w:lsdException w:name="List Continue 2" w:semiHidden="1" w:unhideWhenUsed="1"/>
-    <w:lsdException w:name="List Continue 3" w:semiHidden="1" w:unhideWhenUsed="1"/>
-    <w:lsdException w:name="List Continue 4" w:semiHidden="1" w:unhideWhenUsed="1"/>
-    <w:lsdException w:name="List Continue 5" w:semiHidden="1" w:unhideWhenUsed="1"/>
-    <w:lsdException w:name="Message Header" w:semiHidden="1" w:unhideWhenUsed="1"/>
-    <w:lsdException w:name="Subtitle" w:uiPriority="11" w:qFormat="1"/>
-    <w:lsdException w:name="Salutation" w:semiHidden="1" w:unhideWhenUsed="1"/>
-    <w:lsdException w:name="Date" w:semiHidden="1" w:unhideWhenUsed="1"/>
-    <w:lsdException w:name="Body Text First Indent" w:semiHidden="1" w:unhideWhenUsed="1"/>
-    <w:lsdException w:name="Body Text First Indent 2" w:semiHidden="1" w:unhideWhenUsed="1"/>
-    <w:lsdException w:name="Note Heading" w:semiHidden="1" w:unhideWhenUsed="1"/>
-    <w:lsdException w:name="Body Text 2" w:semiHidden="1" w:unhideWhenUsed="1"/>
-    <w:lsdException w:name="Body Text 3" w:semiHidden="1" w:unhideWhenUsed="1"/>
-    <w:lsdException w:name="Body Text Indent 2" w:semiHidden="1" w:unhideWhenUsed="1"/>
-    <w:lsdException w:name="Body Text Indent 3" w:semiHidden="1" w:unhideWhenUsed="1"/>
-    <w:lsdException w:name="Block Text" w:semiHidden="1" w:unhideWhenUsed="1"/>
-    <w:lsdException w:name="Hyperlink" w:semiHidden="1" w:unhideWhenUsed="1"/>
-    <w:lsdException w:name="FollowedHyperlink" w:semiHidden="1" w:unhideWhenUsed="1"/>
-    <w:lsdException w:name="Strong" w:uiPriority="22" w:qFormat="1"/>
-    <w:lsdException w:name="Emphasis" w:uiPriority="20" w:qFormat="1"/>
-    <w:lsdException w:name="Document Map" w:semiHidden="1" w:unhideWhenUsed="1"/>
-    <w:lsdException w:name="Plain Text" w:semiHidden="1" w:unhideWhenUsed="1"/>
-    <w:lsdException w:name="E-mail Signature" w:semiHidden="1" w:unhideWhenUsed="1"/>
-    <w:lsdException w:name="HTML Top of Form" w:semiHidden="1" w:unhideWhenUsed="1"/>
-    <w:lsdException w:name="HTML Bottom of Form" w:semiHidden="1" w:unhideWhenUsed="1"/>
-    <w:lsdException w:name="Normal (Web)" w:semiHidden="1" w:unhideWhenUsed="1"/>
-    <w:lsdException w:name="HTML Acronym" w:semiHidden="1" w:unhideWhenUsed="1"/>
-    <w:lsdException w:name="HTML Address" w:semiHidden="1" w:unhideWhenUsed="1"/>
-    <w:lsdException w:name="HTML Cite" w:semiHidden="1" w:unhideWhenUsed="1"/>
-    <w:lsdException w:name="HTML Code" w:semiHidden="1" w:unhideWhenUsed="1"/>
-    <w:lsdException w:name="HTML Definition" w:semiHidden="1" w:unhideWhenUsed="1"/>
-    <w:lsdException w:name="HTML Keyboard" w:semiHidden="1" w:unhideWhenUsed="1"/>
-    <w:lsdException w:name="HTML Preformatted" w:semiHidden="1" w:unhideWhenUsed="1"/>
-    <w:lsdException w:name="HTML Sample" w:semiHidden="1" w:unhideWhenUsed="1"/>
-    <w:lsdException w:name="HTML Typewriter" w:semiHidden="1" w:unhideWhenUsed="1"/>
-    <w:lsdException w:name="HTML Variable" w:semiHidden="1" w:unhideWhenUsed="1"/>
-    <w:lsdException w:name="Normal Table" w:semiHidden="1" w:unhideWhenUsed="1"/>
-    <w:lsdException w:name="annotation subject" w:semiHidden="1" w:unhideWhenUsed="1"/>
-    <w:lsdException w:name="No List" w:semiHidden="1" w:unhideWhenUsed="1"/>
-    <w:lsdException w:name="Outline List 1" w:semiHidden="1" w:unhideWhenUsed="1"/>
-    <w:lsdException w:name="Outline List 2" w:semiHidden="1" w:unhideWhenUsed="1"/>
-    <w:lsdException w:name="Outline List 3" w:semiHidden="1" w:unhideWhenUsed="1"/>
-    <w:lsdException w:name="Table Simple 1" w:semiHidden="1" w:unhideWhenUsed="1"/>
-    <w:lsdException w:name="Table Simple 2" w:semiHidden="1" w:unhideWhenUsed="1"/>
-    <w:lsdException w:name="Table Simple 3" w:semiHidden="1" w:unhideWhenUsed="1"/>
-    <w:lsdException w:name="Table Classic 1" w:semiHidden="1" w:unhideWhenUsed="1"/>
-    <w:lsdException w:name="Table Classic 2" w:semiHidden="1" w:unhideWhenUsed="1"/>
-    <w:lsdException w:name="Table Classic 3" w:semiHidden="1" w:unhideWhenUsed="1"/>
-    <w:lsdException w:name="Table Classic 4" w:semiHidden="1" w:unhideWhenUsed="1"/>
-    <w:lsdException w:name="Table Colorful 1" w:semiHidden="1" w:unhideWhenUsed="1"/>
-    <w:lsdException w:name="Table Colorful 2" w:semiHidden="1" w:unhideWhenUsed="1"/>
-    <w:lsdException w:name="Table Colorful 3" w:semiHidden="1" w:unhideWhenUsed="1"/>
-    <w:lsdException w:name="Table Columns 1" w:semiHidden="1" w:unhideWhenUsed="1"/>
-    <w:lsdException w:name="Table Columns 2" w:semiHidden="1" w:unhideWhenUsed="1"/>
-    <w:lsdException w:name="Table Columns 3" w:semiHidden="1" w:unhideWhenUsed="1"/>
-    <w:lsdException w:name="Table Columns 4" w:semiHidden="1" w:unhideWhenUsed="1"/>
-    <w:lsdException w:name="Table Columns 5" w:semiHidden="1" w:unhideWhenUsed="1"/>
-    <w:lsdException w:name="Table Grid 1" w:semiHidden="1" w:unhideWhenUsed="1"/>
-    <w:lsdException w:name="Table Grid 2" w:semiHidden="1" w:unhideWhenUsed="1"/>
-    <w:lsdException w:name="Table Grid 3" w:semiHidden="1" w:unhideWhenUsed="1"/>
-    <w:lsdException w:name="Table Grid 4" w:semiHidden="1" w:unhideWhenUsed="1"/>
-    <w:lsdException w:name="Table Grid 5" w:semiHidden="1" w:unhideWhenUsed="1"/>
-    <w:lsdException w:name="Table Grid 6" w:semiHidden="1" w:unhideWhenUsed="1"/>
-    <w:lsdException w:name="Table Grid 7" w:semiHidden="1" w:unhideWhenUsed="1"/>
-    <w:lsdException w:name="Table Grid 8" w:semiHidden="1" w:unhideWhenUsed="1"/>
-    <w:lsdException w:name="Table List 1" w:semiHidden="1" w:unhideWhenUsed="1"/>
-    <w:lsdException w:name="Table List 2" w:semiHidden="1" w:unhideWhenUsed="1"/>
-    <w:lsdException w:name="Table List 3" w:semiHidden="1" w:unhideWhenUsed="1"/>
-    <w:lsdException w:name="Table List 4" w:semiHidden="1" w:unhideWhenUsed="1"/>
-    <w:lsdException w:name="Table List 5" w:semiHidden="1" w:unhideWhenUsed="1"/>
-    <w:lsdException w:name="Table List 6" w:semiHidden="1" w:unhideWhenUsed="1"/>
-    <w:lsdException w:name="Table List 7" w:semiHidden="1" w:unhideWhenUsed="1"/>
-    <w:lsdException w:name="Table List 8" w:semiHidden="1" w:unhideWhenUsed="1"/>
-    <w:lsdException w:name="Table 3D effects 1" w:semiHidden="1" w:unhideWhenUsed="1"/>
-    <w:lsdException w:name="Table 3D effects 2" w:semiHidden="1" w:unhideWhenUsed="1"/>
-    <w:lsdException w:name="Table 3D effects 3" w:semiHidden="1" w:unhideWhenUsed="1"/>
-    <w:lsdException w:name="Table Contemporary" w:semiHidden="1" w:unhideWhenUsed="1"/>
-    <w:lsdException w:name="Table Elegant" w:semiHidden="1" w:unhideWhenUsed="1"/>
-    <w:lsdException w:name="Table Professional" w:semiHidden="1" w:unhideWhenUsed="1"/>
-    <w:lsdException w:name="Table Subtle 1" w:semiHidden="1" w:unhideWhenUsed="1"/>
-    <w:lsdException w:name="Table Subtle 2" w:semiHidden="1" w:unhideWhenUsed="1"/>
-    <w:lsdException w:name="Table Web 1" w:semiHidden="1" w:unhideWhenUsed="1"/>
-    <w:lsdException w:name="Table Web 2" w:semiHidden="1" w:unhideWhenUsed="1"/>
-    <w:lsdException w:name="Table Web 3" w:semiHidden="1" w:unhideWhenUsed="1"/>
-    <w:lsdException w:name="Balloon Text" w:semiHidden="1" w:unhideWhenUsed="1"/>
-    <w:lsdException w:name="Table Grid" w:uiPriority="59"/>
-    <w:lsdException w:name="Table Theme" w:semiHidden="1" w:unhideWhenUsed="1"/>
-    <w:lsdException w:name="Placeholder Text" w:semiHidden="1"/>
-    <w:lsdException w:name="No Spacing" w:uiPriority="1" w:qFormat="1"/>
-    <w:lsdException w:name="Light Shading" w:uiPriority="60"/>
-    <w:lsdException w:name="Light List" w:uiPriority="61"/>
-    <w:lsdException w:name="Light Grid" w:uiPriority="62"/>
-    <w:lsdException w:name="Medium Shading 1" w:uiPriority="63"/>
-    <w:lsdException w:name="Medium Shading 2" w:uiPriority="64"/>
-    <w:lsdException w:name="Medium List 1" w:uiPriority="65"/>
-    <w:lsdException w:name="Medium List 2" w:uiPriority="66"/>
-    <w:lsdException w:name="Medium Grid 1" w:uiPriority="67"/>
-    <w:lsdException w:name="Medium Grid 2" w:uiPriority="68"/>
-    <w:lsdException w:name="Medium Grid 3" w:uiPriority="69"/>
-    <w:lsdException w:name="Dark List" w:uiPriority="70"/>
-    <w:lsdException w:name="Colorful Shading" w:uiPriority="71"/>
-    <w:lsdException w:name="Colorful List" w:uiPriority="72"/>
-    <w:lsdException w:name="Colorful Grid" w:uiPriority="73"/>
-    <w:lsdException w:name="Light Shading Accent 1" w:uiPriority="60"/>
-    <w:lsdException w:name="Light List Accent 1" w:uiPriority="61"/>
-    <w:lsdException w:name="Light Grid Accent 1" w:uiPriority="62"/>
-    <w:lsdException w:name="Medium Shading 1 Accent 1" w:uiPriority="63"/>
-    <w:lsdException w:name="Medium Shading 2 Accent 1" w:uiPriority="64"/>
-    <w:lsdException w:name="Medium List 1 Accent 1" w:uiPriority="65"/>
-    <w:lsdException w:name="Revision" w:semiHidden="1"/>
-    <w:lsdException w:name="List Paragraph" w:uiPriority="34" w:qFormat="1"/>
-    <w:lsdException w:name="Quote" w:uiPriority="29" w:qFormat="1"/>
-    <w:lsdException w:name="Intense Quote" w:uiPriority="30" w:qFormat="1"/>
-    <w:lsdException w:name="Medium List 2 Accent 1" w:uiPriority="66"/>
-    <w:lsdException w:name="Medium Grid 1 Accent 1" w:uiPriority="67"/>
-    <w:lsdException w:name="Medium Grid 2 Accent 1" w:uiPriority="68"/>
-    <w:lsdException w:name="Medium Grid 3 Accent 1" w:uiPriority="69"/>
-    <w:lsdException w:name="Dark List Accent 1" w:uiPriority="70"/>
-    <w:lsdException w:name="Colorful Shading Accent 1" w:uiPriority="71"/>
-    <w:lsdException w:name="Colorful List Accent 1" w:uiPriority="72"/>
-    <w:lsdException w:name="Colorful Grid Accent 1" w:uiPriority="73"/>
-    <w:lsdException w:name="Light Shading Accent 2" w:uiPriority="60"/>
-    <w:lsdException w:name="Light List Accent 2" w:uiPriority="61"/>
-    <w:lsdException w:name="Light Grid Accent 2" w:uiPriority="62"/>
-    <w:lsdException w:name="Medium Shading 1 Accent 2" w:uiPriority="63"/>
-    <w:lsdException w:name="Medium Shading 2 Accent 2" w:uiPriority="64"/>
-    <w:lsdException w:name="Medium List 1 Accent 2" w:uiPriority="65"/>
-    <w:lsdException w:name="Medium List 2 Accent 2" w:uiPriority="66"/>
-    <w:lsdException w:name="Medium Grid 1 Accent 2" w:uiPriority="67"/>
-    <w:lsdException w:name="Medium Grid 2 Accent 2" w:uiPriority="68"/>
-    <w:lsdException w:name="Medium Grid 3 Accent 2" w:uiPriority="69"/>
-    <w:lsdException w:name="Dark List Accent 2" w:uiPriority="70"/>
-    <w:lsdException w:name="Colorful Shading Accent 2" w:uiPriority="71"/>
-    <w:lsdException w:name="Colorful List Accent 2" w:uiPriority="72"/>
-    <w:lsdException w:name="Colorful Grid Accent 2" w:uiPriority="73"/>
-    <w:lsdException w:name="Light Shading Accent 3" w:uiPriority="60"/>
-    <w:lsdException w:name="Light List Accent 3" w:uiPriority="61"/>
-    <w:lsdException w:name="Light Grid Accent 3" w:uiPriority="62"/>
-    <w:lsdException w:name="Medium Shading 1 Accent 3" w:uiPriority="63"/>
-    <w:lsdException w:name="Medium Shading 2 Accent 3" w:uiPriority="64"/>
-    <w:lsdException w:name="Medium List 1 Accent 3" w:uiPriority="65"/>
-    <w:lsdException w:name="Medium List 2 Accent 3" w:uiPriority="66"/>
-    <w:lsdException w:name="Medium Grid 1 Accent 3" w:uiPriority="67"/>
-    <w:lsdException w:name="Medium Grid 2 Accent 3" w:uiPriority="68"/>
-    <w:lsdException w:name="Medium Grid 3 Accent 3" w:uiPriority="69"/>
-    <w:lsdException w:name="Dark List Accent 3" w:uiPriority="70"/>
-    <w:lsdException w:name="Colorful Shading Accent 3" w:uiPriority="71"/>
-    <w:lsdException w:name="Colorful List Accent 3" w:uiPriority="72"/>
-    <w:lsdException w:name="Colorful Grid Accent 3" w:uiPriority="73"/>
-    <w:lsdException w:name="Light Shading Accent 4" w:uiPriority="60"/>
-    <w:lsdException w:name="Light List Accent 4" w:uiPriority="61"/>
-    <w:lsdException w:name="Light Grid Accent 4" w:uiPriority="62"/>
-    <w:lsdException w:name="Medium Shading 1 Accent 4" w:uiPriority="63"/>
-    <w:lsdException w:name="Medium Shading 2 Accent 4" w:uiPriority="64"/>
-    <w:lsdException w:name="Medium List 1 Accent 4" w:uiPriority="65"/>
-    <w:lsdException w:name="Medium List 2 Accent 4" w:uiPriority="66"/>
-    <w:lsdException w:name="Medium Grid 1 Accent 4" w:uiPriority="67"/>
-    <w:lsdException w:name="Medium Grid 2 Accent 4" w:uiPriority="68"/>
-    <w:lsdException w:name="Medium Grid 3 Accent 4" w:uiPriority="69"/>
-    <w:lsdException w:name="Dark List Accent 4" w:uiPriority="70"/>
-    <w:lsdException w:name="Colorful Shading Accent 4" w:uiPriority="71"/>
-    <w:lsdException w:name="Colorful List Accent 4" w:uiPriority="72"/>
-    <w:lsdException w:name="Colorful Grid Accent 4" w:uiPriority="73"/>
-    <w:lsdException w:name="Light Shading Accent 5" w:uiPriority="60"/>
-    <w:lsdException w:name="Light List Accent 5" w:uiPriority="61"/>
-    <w:lsdException w:name="Light Grid Accent 5" w:uiPriority="62"/>
-    <w:lsdException w:name="Medium Shading 1 Accent 5" w:uiPriority="63"/>
-    <w:lsdException w:name="Medium Shading 2 Accent 5" w:uiPriority="64"/>
-    <w:lsdException w:name="Medium List 1 Accent 5" w:uiPriority="65"/>
-    <w:lsdException w:name="Medium List 2 Accent 5" w:uiPriority="66"/>
-    <w:lsdException w:name="Medium Grid 1 Accent 5" w:uiPriority="67"/>
-    <w:lsdException w:name="Medium Grid 2 Accent 5" w:uiPriority="68"/>
-    <w:lsdException w:name="Medium Grid 3 Accent 5" w:uiPriority="69"/>
-    <w:lsdException w:name="Dark List Accent 5" w:uiPriority="70"/>
-    <w:lsdException w:name="Colorful Shading Accent 5" w:uiPriority="71"/>
-    <w:lsdException w:name="Colorful List Accent 5" w:uiPriority="72"/>
-    <w:lsdException w:name="Colorful Grid Accent 5" w:uiPriority="73"/>
-    <w:lsdException w:name="Light Shading Accent 6" w:uiPriority="60"/>
-    <w:lsdException w:name="Light List Accent 6" w:uiPriority="61"/>
-    <w:lsdException w:name="Light Grid Accent 6" w:uiPriority="62"/>
-    <w:lsdException w:name="Medium Shading 1 Accent 6" w:uiPriority="63"/>
-    <w:lsdException w:name="Medium Shading 2 Accent 6" w:uiPriority="64"/>
-    <w:lsdException w:name="Medium List 1 Accent 6" w:uiPriority="65"/>
-    <w:lsdException w:name="Medium List 2 Accent 6" w:uiPriority="66"/>
-    <w:lsdException w:name="Medium Grid 1 Accent 6" w:uiPriority="67"/>
-    <w:lsdException w:name="Medium Grid 2 Accent 6" w:uiPriority="68"/>
-    <w:lsdException w:name="Medium Grid 3 Accent 6" w:uiPriority="69"/>
-    <w:lsdException w:name="Dark List Accent 6" w:uiPriority="70"/>
-    <w:lsdException w:name="Colorful Shading Accent 6" w:uiPriority="71"/>
-    <w:lsdException w:name="Colorful List Accent 6" w:uiPriority="72"/>
-    <w:lsdException w:name="Colorful Grid Accent 6" w:uiPriority="73"/>
-    <w:lsdException w:name="Subtle Emphasis" w:uiPriority="19" w:qFormat="1"/>
-    <w:lsdException w:name="Intense Emphasis" w:uiPriority="21" w:qFormat="1"/>
-    <w:lsdException w:name="Subtle Reference" w:uiPriority="31" w:qFormat="1"/>
-    <w:lsdException w:name="Intense Reference" w:uiPriority="32" w:qFormat="1"/>
-    <w:lsdException w:name="Book Title" w:uiPriority="33" w:qFormat="1"/>
-    <w:lsdException w:name="Bibliography" w:semiHidden="1" w:uiPriority="37" w:unhideWhenUsed="1"/>
-    <w:lsdException w:name="TOC Heading" w:semiHidden="1" w:uiPriority="39" w:unhideWhenUsed="1" w:qFormat="1"/>
-    <w:lsdException w:name="Plain Table 1" w:uiPriority="41"/>
-    <w:lsdException w:name="Plain Table 2" w:uiPriority="42"/>
-    <w:lsdException w:name="Plain Table 3" w:uiPriority="43"/>
-    <w:lsdException w:name="Plain Table 4" w:uiPriority="44"/>
-    <w:lsdException w:name="Plain Table 5" w:uiPriority="45"/>
-    <w:lsdException w:name="Grid Table Light" w:uiPriority="40"/>
-    <w:lsdException w:name="Grid Table 1 Light" w:uiPriority="46"/>
-    <w:lsdException w:name="Grid Table 2" w:uiPriority="47"/>
-    <w:lsdException w:name="Grid Table 3" w:uiPriority="48"/>
-    <w:lsdException w:name="Grid Table 4" w:uiPriority="49"/>
-    <w:lsdException w:name="Grid Table 5 Dark" w:uiPriority="50"/>
-    <w:lsdException w:name="Grid Table 6 Colorful" w:uiPriority="51"/>
-    <w:lsdException w:name="Grid Table 7 Colorful" w:uiPriority="52"/>
-    <w:lsdException w:name="Grid Table 1 Light Accent 1" w:uiPriority="46"/>
-    <w:lsdException w:name="Grid Table 2 Accent 1" w:uiPriority="47"/>
-    <w:lsdException w:name="Grid Table 3 Accent 1" w:uiPriority="48"/>
-    <w:lsdException w:name="Grid Table 4 Accent 1" w:uiPriority="49"/>
-    <w:lsdException w:name="Grid Table 5 Dark Accent 1" w:uiPriority="50"/>
-    <w:lsdException w:name="Grid Table 6 Colorful Accent 1" w:uiPriority="51"/>
-    <w:lsdException w:name="Grid Table 7 Colorful Accent 1" w:uiPriority="52"/>
-    <w:lsdException w:name="Grid Table 1 Light Accent 2" w:uiPriority="46"/>
-    <w:lsdException w:name="Grid Table 2 Accent 2" w:uiPriority="47"/>
-    <w:lsdException w:name="Grid Table 3 Accent 2" w:uiPriority="48"/>
-    <w:lsdException w:name="Grid Table 4 Accent 2" w:uiPriority="49"/>
-    <w:lsdException w:name="Grid Table 5 Dark Accent 2" w:uiPriority="50"/>
-    <w:lsdException w:name="Grid Table 6 Colorful Accent 2" w:uiPriority="51"/>
-    <w:lsdException w:name="Grid Table 7 Colorful Accent 2" w:uiPriority="52"/>
-    <w:lsdException w:name="Grid Table 1 Light Accent 3" w:uiPriority="46"/>
-    <w:lsdException w:name="Grid Table 2 Accent 3" w:uiPriority="47"/>
-    <w:lsdException w:name="Grid Table 3 Accent 3" w:uiPriority="48"/>
-    <w:lsdException w:name="Grid Table 4 Accent 3" w:uiPriority="49"/>
-    <w:lsdException w:name="Grid Table 5 Dark Accent 3" w:uiPriority="50"/>
-    <w:lsdException w:name="Grid Table 6 Colorful Accent 3" w:uiPriority="51"/>
-    <w:lsdException w:name="Grid Table 7 Colorful Accent 3" w:uiPriority="52"/>
-    <w:lsdException w:name="Grid Table 1 Light Accent 4" w:uiPriority="46"/>
-    <w:lsdException w:name="Grid Table 2 Accent 4" w:uiPriority="47"/>
-    <w:lsdException w:name="Grid Table 3 Accent 4" w:uiPriority="48"/>
-    <w:lsdException w:name="Grid Table 4 Accent 4" w:uiPriority="49"/>
-    <w:lsdException w:name="Grid Table 5 Dark Accent 4" w:uiPriority="50"/>
-    <w:lsdException w:name="Grid Table 6 Colorful Accent 4" w:uiPriority="51"/>
-    <w:lsdException w:name="Grid Table 7 Colorful Accent 4" w:uiPriority="52"/>
-    <w:lsdException w:name="Grid Table 1 Light Accent 5" w:uiPriority="46"/>
-    <w:lsdException w:name="Grid Table 2 Accent 5" w:uiPriority="47"/>
-    <w:lsdException w:name="Grid Table 3 Accent 5" w:uiPriority="48"/>
-    <w:lsdException w:name="Grid Table 4 Accent 5" w:uiPriority="49"/>
-    <w:lsdException w:name="Grid Table 5 Dark Accent 5" w:uiPriority="50"/>
-    <w:lsdException w:name="Grid Table 6 Colorful Accent 5" w:uiPriority="51"/>
-    <w:lsdException w:name="Grid Table 7 Colorful Accent 5" w:uiPriority="52"/>
-    <w:lsdException w:name="Grid Table 1 Light Accent 6" w:uiPriority="46"/>
-    <w:lsdException w:name="Grid Table 2 Accent 6" w:uiPriority="47"/>
-    <w:lsdException w:name="Grid Table 3 Accent 6" w:uiPriority="48"/>
-    <w:lsdException w:name="Grid Table 4 Accent 6" w:uiPriority="49"/>
-    <w:lsdException w:name="Grid Table 5 Dark Accent 6" w:uiPriority="50"/>
-    <w:lsdException w:name="Grid Table 6 Colorful Accent 6" w:uiPriority="51"/>
-    <w:lsdException w:name="Grid Table 7 Colorful Accent 6" w:uiPriority="52"/>
-    <w:lsdException w:name="List Table 1 Light" w:uiPriority="46"/>
-    <w:lsdException w:name="List Table 2" w:uiPriority="47"/>
-    <w:lsdException w:name="List Table 3" w:uiPriority="48"/>
-    <w:lsdException w:name="List Table 4" w:uiPriority="49"/>
-    <w:lsdException w:name="List Table 5 Dark" w:uiPriority="50"/>
-    <w:lsdException w:name="List Table 6 Colorful" w:uiPriority="51"/>
-    <w:lsdException w:name="List Table 7 Colorful" w:uiPriority="52"/>
-    <w:lsdException w:name="List Table 1 Light Accent 1" w:uiPriority="46"/>
-    <w:lsdException w:name="List Table 2 Accent 1" w:uiPriority="47"/>
-    <w:lsdException w:name="List Table 3 Accent 1" w:uiPriority="48"/>
-    <w:lsdException w:name="List Table 4 Accent 1" w:uiPriority="49"/>
-    <w:lsdException w:name="List Table 5 Dark Accent 1" w:uiPriority="50"/>
-    <w:lsdException w:name="List Table 6 Colorful Accent 1" w:uiPriority="51"/>
-    <w:lsdException w:name="List Table 7 Colorful Accent 1" w:uiPriority="52"/>
-    <w:lsdException w:name="List Table 1 Light Accent 2" w:uiPriority="46"/>
-    <w:lsdException w:name="List Table 2 Accent 2" w:uiPriority="47"/>
-    <w:lsdException w:name="List Table 3 Accent 2" w:uiPriority="48"/>
-    <w:lsdException w:name="List Table 4 Accent 2" w:uiPriority="49"/>
-    <w:lsdException w:name="List Table 5 Dark Accent 2" w:uiPriority="50"/>
-    <w:lsdException w:name="List Table 6 Colorful Accent 2" w:uiPriority="51"/>
-    <w:lsdException w:name="List Table 7 Colorful Accent 2" w:uiPriority="52"/>
-    <w:lsdException w:name="List Table 1 Light Accent 3" w:uiPriority="46"/>
-    <w:lsdException w:name="List Table 2 Accent 3" w:uiPriority="47"/>
-    <w:lsdException w:name="List Table 3 Accent 3" w:uiPriority="48"/>
-    <w:lsdException w:name="List Table 4 Accent 3" w:uiPriority="49"/>
-    <w:lsdException w:name="List Table 5 Dark Accent 3" w:uiPriority="50"/>
-    <w:lsdException w:name="List Table 6 Colorful Accent 3" w:uiPriority="51"/>
-    <w:lsdException w:name="List Table 7 Colorful Accent 3" w:uiPriority="52"/>
-    <w:lsdException w:name="List Table 1 Light Accent 4" w:uiPriority="46"/>
-    <w:lsdException w:name="List Table 2 Accent 4" w:uiPriority="47"/>
-    <w:lsdException w:name="List Table 3 Accent 4" w:uiPriority="48"/>
-    <w:lsdException w:name="List Table 4 Accent 4" w:uiPriority="49"/>
-    <w:lsdException w:name="List Table 5 Dark Accent 4" w:uiPriority="50"/>
-    <w:lsdException w:name="List Table 6 Colorful Accent 4" w:uiPriority="51"/>
-    <w:lsdException w:name="List Table 7 Colorful Accent 4" w:uiPriority="52"/>
-    <w:lsdException w:name="List Table 1 Light Accent 5" w:uiPriority="46"/>
-    <w:lsdException w:name="List Table 2 Accent 5" w:uiPriority="47"/>
-    <w:lsdException w:name="List Table 3 Accent 5" w:uiPriority="48"/>
-    <w:lsdException w:name="List Table 4 Accent 5" w:uiPriority="49"/>
-    <w:lsdException w:name="List Table 5 Dark Accent 5" w:uiPriority="50"/>
-    <w:lsdException w:name="List Table 6 Colorful Accent 5" w:uiPriority="51"/>
-    <w:lsdException w:name="List Table 7 Colorful Accent 5" w:uiPriority="52"/>
-    <w:lsdException w:name="List Table 1 Light Accent 6" w:uiPriority="46"/>
-    <w:lsdException w:name="List Table 2 Accent 6" w:uiPriority="47"/>
-    <w:lsdException w:name="List Table 3 Accent 6" w:uiPriority="48"/>
-    <w:lsdException w:name="List Table 4 Accent 6" w:uiPriority="49"/>
-    <w:lsdException w:name="List Table 5 Dark Accent 6" w:uiPriority="50"/>
-    <w:lsdException w:name="List Table 6 Colorful Accent 6" w:uiPriority="51"/>
-    <w:lsdException w:name="List Table 7 Colorful Accent 6" w:uiPriority="52"/>
+  <w:latentStyles w:defLockedState="0" w:defUIPriority="99" w:defSemiHidden="1" w:defUnhideWhenUsed="1" w:defQFormat="0" w:count="267">
+    <w:lsdException w:name="Normal" w:semiHidden="0" w:uiPriority="0" w:unhideWhenUsed="0" w:qFormat="1"/>
+    <w:lsdException w:name="heading 1" w:semiHidden="0" w:uiPriority="9" w:unhideWhenUsed="0" w:qFormat="1"/>
+    <w:lsdException w:name="heading 2" w:uiPriority="9" w:qFormat="1"/>
+    <w:lsdException w:name="heading 3" w:uiPriority="9" w:qFormat="1"/>
+    <w:lsdException w:name="heading 4" w:uiPriority="9" w:qFormat="1"/>
+    <w:lsdException w:name="heading 5" w:uiPriority="9" w:qFormat="1"/>
+    <w:lsdException w:name="heading 6" w:uiPriority="9" w:qFormat="1"/>
+    <w:lsdException w:name="heading 7" w:uiPriority="9" w:qFormat="1"/>
+    <w:lsdException w:name="heading 8" w:uiPriority="9" w:qFormat="1"/>
+    <w:lsdException w:name="heading 9" w:uiPriority="9" w:qFormat="1"/>
+    <w:lsdException w:name="toc 1" w:uiPriority="39"/>
+    <w:lsdException w:name="toc 2" w:uiPriority="39"/>
+    <w:lsdException w:name="toc 3" w:uiPriority="39"/>
+    <w:lsdException w:name="toc 4" w:uiPriority="39"/>
+    <w:lsdException w:name="toc 5" w:uiPriority="39"/>
+    <w:lsdException w:name="toc 6" w:uiPriority="39"/>
+    <w:lsdException w:name="toc 7" w:uiPriority="39"/>
+    <w:lsdException w:name="toc 8" w:uiPriority="39"/>
+    <w:lsdException w:name="toc 9" w:uiPriority="39"/>
+    <w:lsdException w:name="caption" w:uiPriority="35" w:qFormat="1"/>
+    <w:lsdException w:name="Title" w:semiHidden="0" w:uiPriority="10" w:unhideWhenUsed="0" w:qFormat="1"/>
+    <w:lsdException w:name="Default Paragraph Font" w:uiPriority="1"/>
+    <w:lsdException w:name="Subtitle" w:semiHidden="0" w:uiPriority="11" w:unhideWhenUsed="0" w:qFormat="1"/>
+    <w:lsdException w:name="Strong" w:semiHidden="0" w:uiPriority="22" w:unhideWhenUsed="0" w:qFormat="1"/>
+    <w:lsdException w:name="Emphasis" w:semiHidden="0" w:uiPriority="20" w:unhideWhenUsed="0" w:qFormat="1"/>
+    <w:lsdException w:name="Table Grid" w:semiHidden="0" w:uiPriority="59" w:unhideWhenUsed="0"/>
+    <w:lsdException w:name="Placeholder Text" w:unhideWhenUsed="0"/>
+    <w:lsdException w:name="No Spacing" w:semiHidden="0" w:uiPriority="1" w:unhideWhenUsed="0" w:qFormat="1"/>
+    <w:lsdException w:name="Light Shading" w:semiHidden="0" w:uiPriority="60" w:unhideWhenUsed="0"/>
+    <w:lsdException w:name="Light List" w:semiHidden="0" w:uiPriority="61" w:unhideWhenUsed="0"/>
+    <w:lsdException w:name="Light Grid" w:semiHidden="0" w:uiPriority="62" w:unhideWhenUsed="0"/>
+    <w:lsdException w:name="Medium Shading 1" w:semiHidden="0" w:uiPriority="63" w:unhideWhenUsed="0"/>
+    <w:lsdException w:name="Medium Shading 2" w:semiHidden="0" w:uiPriority="64" w:unhideWhenUsed="0"/>
+    <w:lsdException w:name="Medium List 1" w:semiHidden="0" w:uiPriority="65" w:unhideWhenUsed="0"/>
+    <w:lsdException w:name="Medium List 2" w:semiHidden="0" w:uiPriority="66" w:unhideWhenUsed="0"/>
+    <w:lsdException w:name="Medium Grid 1" w:semiHidden="0" w:uiPriority="67" w:unhideWhenUsed="0"/>
+    <w:lsdException w:name="Medium Grid 2" w:semiHidden="0" w:uiPriority="68" w:unhideWhenUsed="0"/>
+    <w:lsdException w:name="Medium Grid 3" w:semiHidden="0" w:uiPriority="69" w:unhideWhenUsed="0"/>
+    <w:lsdException w:name="Dark List" w:semiHidden="0" w:uiPriority="70" w:unhideWhenUsed="0"/>
+    <w:lsdException w:name="Colorful Shading" w:semiHidden="0" w:uiPriority="71" w:unhideWhenUsed="0"/>
+    <w:lsdException w:name="Colorful List" w:semiHidden="0" w:uiPriority="72" w:unhideWhenUsed="0"/>
+    <w:lsdException w:name="Colorful Grid" w:semiHidden="0" w:uiPriority="73" w:unhideWhenUsed="0"/>
+    <w:lsdException w:name="Light Shading Accent 1" w:semiHidden="0" w:uiPriority="60" w:unhideWhenUsed="0"/>
+    <w:lsdException w:name="Light List Accent 1" w:semiHidden="0" w:uiPriority="61" w:unhideWhenUsed="0"/>
+    <w:lsdException w:name="Light Grid Accent 1" w:semiHidden="0" w:uiPriority="62" w:unhideWhenUsed="0"/>
+    <w:lsdException w:name="Medium Shading 1 Accent 1" w:semiHidden="0" w:uiPriority="63" w:unhideWhenUsed="0"/>
+    <w:lsdException w:name="Medium Shading 2 Accent 1" w:semiHidden="0" w:uiPriority="64" w:unhideWhenUsed="0"/>
+    <w:lsdException w:name="Medium List 1 Accent 1" w:semiHidden="0" w:uiPriority="65" w:unhideWhenUsed="0"/>
+    <w:lsdException w:name="Revision" w:unhideWhenUsed="0"/>
+    <w:lsdException w:name="List Paragraph" w:semiHidden="0" w:uiPriority="34" w:unhideWhenUsed="0" w:qFormat="1"/>
+    <w:lsdException w:name="Quote" w:semiHidden="0" w:uiPriority="29" w:unhideWhenUsed="0" w:qFormat="1"/>
+    <w:lsdException w:name="Intense Quote" w:semiHidden="0" w:uiPriority="30" w:unhideWhenUsed="0" w:qFormat="1"/>
+    <w:lsdException w:name="Medium List 2 Accent 1" w:semiHidden="0" w:uiPriority="66" w:unhideWhenUsed="0"/>
+    <w:lsdException w:name="Medium Grid 1 Accent 1" w:semiHidden="0" w:uiPriority="67" w:unhideWhenUsed="0"/>
+    <w:lsdException w:name="Medium Grid 2 Accent 1" w:semiHidden="0" w:uiPriority="68" w:unhideWhenUsed="0"/>
+    <w:lsdException w:name="Medium Grid 3 Accent 1" w:semiHidden="0" w:uiPriority="69" w:unhideWhenUsed="0"/>
+    <w:lsdException w:name="Dark List Accent 1" w:semiHidden="0" w:uiPriority="70" w:unhideWhenUsed="0"/>
+    <w:lsdException w:name="Colorful Shading Accent 1" w:semiHidden="0" w:uiPriority="71" w:unhideWhenUsed="0"/>
+    <w:lsdException w:name="Colorful List Accent 1" w:semiHidden="0" w:uiPriority="72" w:unhideWhenUsed="0"/>
+    <w:lsdException w:name="Colorful Grid Accent 1" w:semiHidden="0" w:uiPriority="73" w:unhideWhenUsed="0"/>
+    <w:lsdException w:name="Light Shading Accent 2" w:semiHidden="0" w:uiPriority="60" w:unhideWhenUsed="0"/>
+    <w:lsdException w:name="Light List Accent 2" w:semiHidden="0" w:uiPriority="61" w:unhideWhenUsed="0"/>
+    <w:lsdException w:name="Light Grid Accent 2" w:semiHidden="0" w:uiPriority="62" w:unhideWhenUsed="0"/>
+    <w:lsdException w:name="Medium Shading 1 Accent 2" w:semiHidden="0" w:uiPriority="63" w:unhideWhenUsed="0"/>
+    <w:lsdException w:name="Medium Shading 2 Accent 2" w:semiHidden="0" w:uiPriority="64" w:unhideWhenUsed="0"/>
+    <w:lsdException w:name="Medium List 1 Accent 2" w:semiHidden="0" w:uiPriority="65" w:unhideWhenUsed="0"/>
+    <w:lsdException w:name="Medium List 2 Accent 2" w:semiHidden="0" w:uiPriority="66" w:unhideWhenUsed="0"/>
+    <w:lsdException w:name="Medium Grid 1 Accent 2" w:semiHidden="0" w:uiPriority="67" w:unhideWhenUsed="0"/>
+    <w:lsdException w:name="Medium Grid 2 Accent 2" w:semiHidden="0" w:uiPriority="68" w:unhideWhenUsed="0"/>
+    <w:lsdException w:name="Medium Grid 3 Accent 2" w:semiHidden="0" w:uiPriority="69" w:unhideWhenUsed="0"/>
+    <w:lsdException w:name="Dark List Accent 2" w:semiHidden="0" w:uiPriority="70" w:unhideWhenUsed="0"/>
+    <w:lsdException w:name="Colorful Shading Accent 2" w:semiHidden="0" w:uiPriority="71" w:unhideWhenUsed="0"/>
+    <w:lsdException w:name="Colorful List Accent 2" w:semiHidden="0" w:uiPriority="72" w:unhideWhenUsed="0"/>
+    <w:lsdException w:name="Colorful Grid Accent 2" w:semiHidden="0" w:uiPriority="73" w:unhideWhenUsed="0"/>
+    <w:lsdException w:name="Light Shading Accent 3" w:semiHidden="0" w:uiPriority="60" w:unhideWhenUsed="0"/>
+    <w:lsdException w:name="Light List Accent 3" w:semiHidden="0" w:uiPriority="61" w:unhideWhenUsed="0"/>
+    <w:lsdException w:name="Light Grid Accent 3" w:semiHidden="0" w:uiPriority="62" w:unhideWhenUsed="0"/>
+    <w:lsdException w:name="Medium Shading 1 Accent 3" w:semiHidden="0" w:uiPriority="63" w:unhideWhenUsed="0"/>
+    <w:lsdException w:name="Medium Shading 2 Accent 3" w:semiHidden="0" w:uiPriority="64" w:unhideWhenUsed="0"/>
+    <w:lsdException w:name="Medium List 1 Accent 3" w:semiHidden="0" w:uiPriority="65" w:unhideWhenUsed="0"/>
+    <w:lsdException w:name="Medium List 2 Accent 3" w:semiHidden="0" w:uiPriority="66" w:unhideWhenUsed="0"/>
+    <w:lsdException w:name="Medium Grid 1 Accent 3" w:semiHidden="0" w:uiPriority="67" w:unhideWhenUsed="0"/>
+    <w:lsdException w:name="Medium Grid 2 Accent 3" w:semiHidden="0" w:uiPriority="68" w:unhideWhenUsed="0"/>
+    <w:lsdException w:name="Medium Grid 3 Accent 3" w:semiHidden="0" w:uiPriority="69" w:unhideWhenUsed="0"/>
+    <w:lsdException w:name="Dark List Accent 3" w:semiHidden="0" w:uiPriority="70" w:unhideWhenUsed="0"/>
+    <w:lsdException w:name="Colorful Shading Accent 3" w:semiHidden="0" w:uiPriority="71" w:unhideWhenUsed="0"/>
+    <w:lsdException w:name="Colorful List Accent 3" w:semiHidden="0" w:uiPriority="72" w:unhideWhenUsed="0"/>
+    <w:lsdException w:name="Colorful Grid Accent 3" w:semiHidden="0" w:uiPriority="73" w:unhideWhenUsed="0"/>
+    <w:lsdException w:name="Light Shading Accent 4" w:semiHidden="0" w:uiPriority="60" w:unhideWhenUsed="0"/>
+    <w:lsdException w:name="Light List Accent 4" w:semiHidden="0" w:uiPriority="61" w:unhideWhenUsed="0"/>
+    <w:lsdException w:name="Light Grid Accent 4" w:semiHidden="0" w:uiPriority="62" w:unhideWhenUsed="0"/>
+    <w:lsdException w:name="Medium Shading 1 Accent 4" w:semiHidden="0" w:uiPriority="63" w:unhideWhenUsed="0"/>
+    <w:lsdException w:name="Medium Shading 2 Accent 4" w:semiHidden="0" w:uiPriority="64" w:unhideWhenUsed="0"/>
+    <w:lsdException w:name="Medium List 1 Accent 4" w:semiHidden="0" w:uiPriority="65" w:unhideWhenUsed="0"/>
+    <w:lsdException w:name="Medium List 2 Accent 4" w:semiHidden="0" w:uiPriority="66" w:unhideWhenUsed="0"/>
+    <w:lsdException w:name="Medium Grid 1 Accent 4" w:semiHidden="0" w:uiPriority="67" w:unhideWhenUsed="0"/>
+    <w:lsdException w:name="Medium Grid 2 Accent 4" w:semiHidden="0" w:uiPriority="68" w:unhideWhenUsed="0"/>
+    <w:lsdException w:name="Medium Grid 3 Accent 4" w:semiHidden="0" w:uiPriority="69" w:unhideWhenUsed="0"/>
+    <w:lsdException w:name="Dark List Accent 4" w:semiHidden="0" w:uiPriority="70" w:unhideWhenUsed="0"/>
+    <w:lsdException w:name="Colorful Shading Accent 4" w:semiHidden="0" w:uiPriority="71" w:unhideWhenUsed="0"/>
+    <w:lsdException w:name="Colorful List Accent 4" w:semiHidden="0" w:uiPriority="72" w:unhideWhenUsed="0"/>
+    <w:lsdException w:name="Colorful Grid Accent 4" w:semiHidden="0" w:uiPriority="73" w:unhideWhenUsed="0"/>
+    <w:lsdException w:name="Light Shading Accent 5" w:semiHidden="0" w:uiPriority="60" w:unhideWhenUsed="0"/>
+    <w:lsdException w:name="Light List Accent 5" w:semiHidden="0" w:uiPriority="61" w:unhideWhenUsed="0"/>
+    <w:lsdException w:name="Light Grid Accent 5" w:semiHidden="0" w:uiPriority="62" w:unhideWhenUsed="0"/>
+    <w:lsdException w:name="Medium Shading 1 Accent 5" w:semiHidden="0" w:uiPriority="63" w:unhideWhenUsed="0"/>
+    <w:lsdException w:name="Medium Shading 2 Accent 5" w:semiHidden="0" w:uiPriority="64" w:unhideWhenUsed="0"/>
+    <w:lsdException w:name="Medium List 1 Accent 5" w:semiHidden="0" w:uiPriority="65" w:unhideWhenUsed="0"/>
+    <w:lsdException w:name="Medium List 2 Accent 5" w:semiHidden="0" w:uiPriority="66" w:unhideWhenUsed="0"/>
+    <w:lsdException w:name="Medium Grid 1 Accent 5" w:semiHidden="0" w:uiPriority="67" w:unhideWhenUsed="0"/>
+    <w:lsdException w:name="Medium Grid 2 Accent 5" w:semiHidden="0" w:uiPriority="68" w:unhideWhenUsed="0"/>
+    <w:lsdException w:name="Medium Grid 3 Accent 5" w:semiHidden="0" w:uiPriority="69" w:unhideWhenUsed="0"/>
+    <w:lsdException w:name="Dark List Accent 5" w:semiHidden="0" w:uiPriority="70" w:unhideWhenUsed="0"/>
+    <w:lsdException w:name="Colorful Shading Accent 5" w:semiHidden="0" w:uiPriority="71" w:unhideWhenUsed="0"/>
+    <w:lsdException w:name="Colorful List Accent 5" w:semiHidden="0" w:uiPriority="72" w:unhideWhenUsed="0"/>
+    <w:lsdException w:name="Colorful Grid Accent 5" w:semiHidden="0" w:uiPriority="73" w:unhideWhenUsed="0"/>
+    <w:lsdException w:name="Light Shading Accent 6" w:semiHidden="0" w:uiPriority="60" w:unhideWhenUsed="0"/>
+    <w:lsdException w:name="Light List Accent 6" w:semiHidden="0" w:uiPriority="61" w:unhideWhenUsed="0"/>
+    <w:lsdException w:name="Light Grid Accent 6" w:semiHidden="0" w:uiPriority="62" w:unhideWhenUsed="0"/>
+    <w:lsdException w:name="Medium Shading 1 Accent 6" w:semiHidden="0" w:uiPriority="63" w:unhideWhenUsed="0"/>
+    <w:lsdException w:name="Medium Shading 2 Accent 6" w:semiHidden="0" w:uiPriority="64" w:unhideWhenUsed="0"/>
+    <w:lsdException w:name="Medium List 1 Accent 6" w:semiHidden="0" w:uiPriority="65" w:unhideWhenUsed="0"/>
+    <w:lsdException w:name="Medium List 2 Accent 6" w:semiHidden="0" w:uiPriority="66" w:unhideWhenUsed="0"/>
+    <w:lsdException w:name="Medium Grid 1 Accent 6" w:semiHidden="0" w:uiPriority="67" w:unhideWhenUsed="0"/>
+    <w:lsdException w:name="Medium Grid 2 Accent 6" w:semiHidden="0" w:uiPriority="68" w:unhideWhenUsed="0"/>
+    <w:lsdException w:name="Medium Grid 3 Accent 6" w:semiHidden="0" w:uiPriority="69" w:unhideWhenUsed="0"/>
+    <w:lsdException w:name="Dark List Accent 6" w:semiHidden="0" w:uiPriority="70" w:unhideWhenUsed="0"/>
+    <w:lsdException w:name="Colorful Shading Accent 6" w:semiHidden="0" w:uiPriority="71" w:unhideWhenUsed="0"/>
+    <w:lsdException w:name="Colorful List Accent 6" w:semiHidden="0" w:uiPriority="72" w:unhideWhenUsed="0"/>
+    <w:lsdException w:name="Colorful Grid Accent 6" w:semiHidden="0" w:uiPriority="73" w:unhideWhenUsed="0"/>
+    <w:lsdException w:name="Subtle Emphasis" w:semiHidden="0" w:uiPriority="19" w:unhideWhenUsed="0" w:qFormat="1"/>
+    <w:lsdException w:name="Intense Emphasis" w:semiHidden="0" w:uiPriority="21" w:unhideWhenUsed="0" w:qFormat="1"/>
+    <w:lsdException w:name="Subtle Reference" w:semiHidden="0" w:uiPriority="31" w:unhideWhenUsed="0" w:qFormat="1"/>
+    <w:lsdException w:name="Intense Reference" w:semiHidden="0" w:uiPriority="32" w:unhideWhenUsed="0" w:qFormat="1"/>
+    <w:lsdException w:name="Book Title" w:semiHidden="0" w:uiPriority="33" w:unhideWhenUsed="0" w:qFormat="1"/>
+    <w:lsdException w:name="Bibliography" w:uiPriority="37"/>
+    <w:lsdException w:name="TOC Heading" w:uiPriority="39" w:qFormat="1"/>
+  </w:latentStyles>
+  <w:style w:type="paragraph" w:default="1" w:styleId="Normal">
+    <w:name w:val="Normal"/>
+    <w:qFormat/>
+  </w:style>
+  <w:style w:type="character" w:default="1" w:styleId="DefaultParagraphFont">
+    <w:name w:val="Default Paragraph Font"/>
+    <w:uiPriority w:val="1"/>
+    <w:semiHidden/>
+    <w:unhideWhenUsed/>
+  </w:style>
+  <w:style w:type="table" w:default="1" w:styleId="TableNormal">
+    <w:name w:val="Normal Table"/>
+    <w:uiPriority w:val="99"/>
+    <w:semiHidden/>
+    <w:unhideWhenUsed/>
+    <w:tblPr>
+      <w:tblInd w:w="0" w:type="dxa"/>
+      <w:tblCellMar>
+        <w:top w:w="0" w:type="dxa"/>
+        <w:left w:w="108" w:type="dxa"/>
+        <w:bottom w:w="0" w:type="dxa"/>
+        <w:right w:w="108" w:type="dxa"/>
+      </w:tblCellMar>
+    </w:tblPr>
+  </w:style>
+  <w:style w:type="numbering" w:default="1" w:styleId="NoList">
+    <w:name w:val="No List"/>
+    <w:uiPriority w:val="99"/>
+    <w:semiHidden/>
+    <w:unhideWhenUsed/>
+  </w:style>
+  <w:style w:type="paragraph" w:styleId="HTMLPreformatted">
+    <w:name w:val="HTML Preformatted"/>
+    <w:basedOn w:val="Normal"/>
+    <w:link w:val="HTMLPreformattedChar"/>
+    <w:uiPriority w:val="99"/>
+    <w:semiHidden/>
+    <w:unhideWhenUsed/>
+    <w:rsid w:val="002F674F"/>
+    <w:pPr>
+      <w:tabs>
+        <w:tab w:val="left" w:pos="916"/>
+        <w:tab w:val="left" w:pos="1832"/>
+        <w:tab w:val="left" w:pos="2748"/>
+        <w:tab w:val="left" w:pos="3664"/>
+        <w:tab w:val="left" w:pos="4580"/>
+        <w:tab w:val="left" w:pos="5496"/>
+        <w:tab w:val="left" w:pos="6412"/>
+        <w:tab w:val="left" w:pos="7328"/>
+        <w:tab w:val="left" w:pos="8244"/>
+        <w:tab w:val="left" w:pos="9160"/>
+        <w:tab w:val="left" w:pos="10076"/>
+        <w:tab w:val="left" w:pos="10992"/>
+        <w:tab w:val="left" w:pos="11908"/>
+        <w:tab w:val="left" w:pos="12824"/>
+        <w:tab w:val="left" w:pos="13740"/>
+        <w:tab w:val="left" w:pos="14656"/>
+      </w:tabs>
+      <w:spacing w:after="0" w:line="240" w:lineRule="auto"/>
+    </w:pPr>
+    <w:rPr>
+      <w:rFonts w:ascii="Courier New" w:eastAsia="Times New Roman" w:hAnsi="Courier New" w:cs="Courier New"/>
+      <w:sz w:val="20"/>
+      <w:szCs w:val="20"/>
+    </w:rPr>
+  </w:style>
+  <w:style w:type="character" w:customStyle="1" w:styleId="HTMLPreformattedChar">
+    <w:name w:val="HTML Preformatted Char"/>
+    <w:basedOn w:val="DefaultParagraphFont"/>
+    <w:link w:val="HTMLPreformatted"/>
+    <w:uiPriority w:val="99"/>
+    <w:semiHidden/>
+    <w:rsid w:val="002F674F"/>
+    <w:rPr>
+      <w:rFonts w:ascii="Courier New" w:eastAsia="Times New Roman" w:hAnsi="Courier New" w:cs="Courier New"/>
+      <w:sz w:val="20"/>
+      <w:szCs w:val="20"/>
+    </w:rPr>
+  </w:style>
+  <w:style w:type="paragraph" w:styleId="Header">
+    <w:name w:val="header"/>
+    <w:basedOn w:val="Normal"/>
+    <w:link w:val="HeaderChar"/>
+    <w:uiPriority w:val="99"/>
+    <w:unhideWhenUsed/>
+    <w:rsid w:val="00B16D2B"/>
+    <w:pPr>
+      <w:tabs>
+        <w:tab w:val="center" w:pos="4680"/>
+        <w:tab w:val="right" w:pos="9360"/>
+      </w:tabs>
+      <w:spacing w:after="0" w:line="240" w:lineRule="auto"/>
+    </w:pPr>
+  </w:style>
+  <w:style w:type="character" w:customStyle="1" w:styleId="HeaderChar">
+    <w:name w:val="Header Char"/>
+    <w:basedOn w:val="DefaultParagraphFont"/>
+    <w:link w:val="Header"/>
+    <w:uiPriority w:val="99"/>
+    <w:rsid w:val="00B16D2B"/>
+  </w:style>
+  <w:style w:type="paragraph" w:styleId="Footer">
+    <w:name w:val="footer"/>
+    <w:basedOn w:val="Normal"/>
+    <w:link w:val="FooterChar"/>
+    <w:uiPriority w:val="99"/>
+    <w:unhideWhenUsed/>
+    <w:rsid w:val="00B16D2B"/>
+    <w:pPr>
+      <w:tabs>
+        <w:tab w:val="center" w:pos="4680"/>
+        <w:tab w:val="right" w:pos="9360"/>
+      </w:tabs>
+      <w:spacing w:after="0" w:line="240" w:lineRule="auto"/>
+    </w:pPr>
+  </w:style>
+  <w:style w:type="character" w:customStyle="1" w:styleId="FooterChar">
+    <w:name w:val="Footer Char"/>
+    <w:basedOn w:val="DefaultParagraphFont"/>
+    <w:link w:val="Footer"/>
+    <w:uiPriority w:val="99"/>
+    <w:rsid w:val="00B16D2B"/>
+  </w:style>
+  <w:style w:type="paragraph" w:styleId="BalloonText">
+    <w:name w:val="Balloon Text"/>
+    <w:basedOn w:val="Normal"/>
+    <w:link w:val="BalloonTextChar"/>
+    <w:uiPriority w:val="99"/>
+    <w:semiHidden/>
+    <w:unhideWhenUsed/>
+    <w:rsid w:val="00B16D2B"/>
+    <w:pPr>
+      <w:spacing w:after="0" w:line="240" w:lineRule="auto"/>
+    </w:pPr>
+    <w:rPr>
+      <w:rFonts w:ascii="Tahoma" w:hAnsi="Tahoma" w:cs="Tahoma"/>
+      <w:sz w:val="16"/>
+      <w:szCs w:val="16"/>
+    </w:rPr>
+  </w:style>
+  <w:style w:type="character" w:customStyle="1" w:styleId="BalloonTextChar">
+    <w:name w:val="Balloon Text Char"/>
+    <w:basedOn w:val="DefaultParagraphFont"/>
+    <w:link w:val="BalloonText"/>
+    <w:uiPriority w:val="99"/>
+    <w:semiHidden/>
+    <w:rsid w:val="00B16D2B"/>
+    <w:rPr>
+      <w:rFonts w:ascii="Tahoma" w:hAnsi="Tahoma" w:cs="Tahoma"/>
+      <w:sz w:val="16"/>
+      <w:szCs w:val="16"/>
+    </w:rPr>
+  </w:style>
+  <w:style w:type="character" w:styleId="PlaceholderText">
+    <w:name w:val="Placeholder Text"/>
+    <w:basedOn w:val="DefaultParagraphFont"/>
+    <w:uiPriority w:val="99"/>
+    <w:semiHidden/>
+    <w:rsid w:val="00D52B06"/>
+    <w:rPr>
+      <w:color w:val="808080"/>
+    </w:rPr>
+  </w:style>
+</w:styles>
+</file>
+
+<file path=word/stylesWithEffects.xml><?xml version="1.0" encoding="utf-8"?>
+<w:styles xmlns:wpc="http://schemas.microsoft.com/office/word/2010/wordprocessingCanvas" xmlns:mc="http://schemas.openxmlformats.org/markup-compatibility/2006" xmlns:o="urn:schemas-microsoft-com:office:office" xmlns:r="http://schemas.openxmlformats.org/officeDocument/2006/relationships" xmlns:m="http://schemas.openxmlformats.org/officeDocument/2006/math" xmlns:v="urn:schemas-microsoft-com:vml" xmlns:wp14="http://schemas.microsoft.com/office/word/2010/wordprocessingDrawing" xmlns:wp="http://schemas.openxmlformats.org/drawingml/2006/wordprocessingDrawing" xmlns:w10="urn:schemas-microsoft-com:office:word" xmlns:w="http://schemas.openxmlformats.org/wordprocessingml/2006/main" xmlns:w14="http://schemas.microsoft.com/office/word/2010/wordml" xmlns:wpg="http://schemas.microsoft.com/office/word/2010/wordprocessingGroup" xmlns:wpi="http://schemas.microsoft.com/office/word/2010/wordprocessingInk" xmlns:wne="http://schemas.microsoft.com/office/word/2006/wordml" xmlns:wps="http://schemas.microsoft.com/office/word/2010/wordprocessingShape" mc:Ignorable="w14 wp14">
+  <w:docDefaults>
+    <w:rPrDefault>
+      <w:rPr>
+        <w:rFonts w:asciiTheme="minorHAnsi" w:eastAsiaTheme="minorHAnsi" w:hAnsiTheme="minorHAnsi" w:cstheme="minorBidi"/>
+        <w:sz w:val="22"/>
+        <w:szCs w:val="22"/>
+        <w:lang w:val="en-US" w:eastAsia="en-US" w:bidi="ar-SA"/>
+      </w:rPr>
+    </w:rPrDefault>
+    <w:pPrDefault>
+      <w:pPr>
+        <w:spacing w:after="200" w:line="276" w:lineRule="auto"/>
+      </w:pPr>
+    </w:pPrDefault>
+  </w:docDefaults>
+  <w:latentStyles w:defLockedState="0" w:defUIPriority="99" w:defSemiHidden="1" w:defUnhideWhenUsed="1" w:defQFormat="0" w:count="267">
+    <w:lsdException w:name="Normal" w:semiHidden="0" w:uiPriority="0" w:unhideWhenUsed="0" w:qFormat="1"/>
+    <w:lsdException w:name="heading 1" w:semiHidden="0" w:uiPriority="9" w:unhideWhenUsed="0" w:qFormat="1"/>
+    <w:lsdException w:name="heading 2" w:uiPriority="9" w:qFormat="1"/>
+    <w:lsdException w:name="heading 3" w:uiPriority="9" w:qFormat="1"/>
+    <w:lsdException w:name="heading 4" w:uiPriority="9" w:qFormat="1"/>
+    <w:lsdException w:name="heading 5" w:uiPriority="9" w:qFormat="1"/>
+    <w:lsdException w:name="heading 6" w:uiPriority="9" w:qFormat="1"/>
+    <w:lsdException w:name="heading 7" w:uiPriority="9" w:qFormat="1"/>
+    <w:lsdException w:name="heading 8" w:uiPriority="9" w:qFormat="1"/>
+    <w:lsdException w:name="heading 9" w:uiPriority="9" w:qFormat="1"/>
+    <w:lsdException w:name="toc 1" w:uiPriority="39"/>
+    <w:lsdException w:name="toc 2" w:uiPriority="39"/>
+    <w:lsdException w:name="toc 3" w:uiPriority="39"/>
+    <w:lsdException w:name="toc 4" w:uiPriority="39"/>
+    <w:lsdException w:name="toc 5" w:uiPriority="39"/>
+    <w:lsdException w:name="toc 6" w:uiPriority="39"/>
+    <w:lsdException w:name="toc 7" w:uiPriority="39"/>
+    <w:lsdException w:name="toc 8" w:uiPriority="39"/>
+    <w:lsdException w:name="toc 9" w:uiPriority="39"/>
+    <w:lsdException w:name="caption" w:uiPriority="35" w:qFormat="1"/>
+    <w:lsdException w:name="Title" w:semiHidden="0" w:uiPriority="10" w:unhideWhenUsed="0" w:qFormat="1"/>
+    <w:lsdException w:name="Default Paragraph Font" w:uiPriority="1"/>
+    <w:lsdException w:name="Subtitle" w:semiHidden="0" w:uiPriority="11" w:unhideWhenUsed="0" w:qFormat="1"/>
+    <w:lsdException w:name="Strong" w:semiHidden="0" w:uiPriority="22" w:unhideWhenUsed="0" w:qFormat="1"/>
+    <w:lsdException w:name="Emphasis" w:semiHidden="0" w:uiPriority="20" w:unhideWhenUsed="0" w:qFormat="1"/>
+    <w:lsdException w:name="Table Grid" w:semiHidden="0" w:uiPriority="59" w:unhideWhenUsed="0"/>
+    <w:lsdException w:name="Placeholder Text" w:unhideWhenUsed="0"/>
+    <w:lsdException w:name="No Spacing" w:semiHidden="0" w:uiPriority="1" w:unhideWhenUsed="0" w:qFormat="1"/>
+    <w:lsdException w:name="Light Shading" w:semiHidden="0" w:uiPriority="60" w:unhideWhenUsed="0"/>
+    <w:lsdException w:name="Light List" w:semiHidden="0" w:uiPriority="61" w:unhideWhenUsed="0"/>
+    <w:lsdException w:name="Light Grid" w:semiHidden="0" w:uiPriority="62" w:unhideWhenUsed="0"/>
+    <w:lsdException w:name="Medium Shading 1" w:semiHidden="0" w:uiPriority="63" w:unhideWhenUsed="0"/>
+    <w:lsdException w:name="Medium Shading 2" w:semiHidden="0" w:uiPriority="64" w:unhideWhenUsed="0"/>
+    <w:lsdException w:name="Medium List 1" w:semiHidden="0" w:uiPriority="65" w:unhideWhenUsed="0"/>
+    <w:lsdException w:name="Medium List 2" w:semiHidden="0" w:uiPriority="66" w:unhideWhenUsed="0"/>
+    <w:lsdException w:name="Medium Grid 1" w:semiHidden="0" w:uiPriority="67" w:unhideWhenUsed="0"/>
+    <w:lsdException w:name="Medium Grid 2" w:semiHidden="0" w:uiPriority="68" w:unhideWhenUsed="0"/>
+    <w:lsdException w:name="Medium Grid 3" w:semiHidden="0" w:uiPriority="69" w:unhideWhenUsed="0"/>
+    <w:lsdException w:name="Dark List" w:semiHidden="0" w:uiPriority="70" w:unhideWhenUsed="0"/>
+    <w:lsdException w:name="Colorful Shading" w:semiHidden="0" w:uiPriority="71" w:unhideWhenUsed="0"/>
+    <w:lsdException w:name="Colorful List" w:semiHidden="0" w:uiPriority="72" w:unhideWhenUsed="0"/>
+    <w:lsdException w:name="Colorful Grid" w:semiHidden="0" w:uiPriority="73" w:unhideWhenUsed="0"/>
+    <w:lsdException w:name="Light Shading Accent 1" w:semiHidden="0" w:uiPriority="60" w:unhideWhenUsed="0"/>
+    <w:lsdException w:name="Light List Accent 1" w:semiHidden="0" w:uiPriority="61" w:unhideWhenUsed="0"/>
+    <w:lsdException w:name="Light Grid Accent 1" w:semiHidden="0" w:uiPriority="62" w:unhideWhenUsed="0"/>
+    <w:lsdException w:name="Medium Shading 1 Accent 1" w:semiHidden="0" w:uiPriority="63" w:unhideWhenUsed="0"/>
+    <w:lsdException w:name="Medium Shading 2 Accent 1" w:semiHidden="0" w:uiPriority="64" w:unhideWhenUsed="0"/>
+    <w:lsdException w:name="Medium List 1 Accent 1" w:semiHidden="0" w:uiPriority="65" w:unhideWhenUsed="0"/>
+    <w:lsdException w:name="Revision" w:unhideWhenUsed="0"/>
+    <w:lsdException w:name="List Paragraph" w:semiHidden="0" w:uiPriority="34" w:unhideWhenUsed="0" w:qFormat="1"/>
+    <w:lsdException w:name="Quote" w:semiHidden="0" w:uiPriority="29" w:unhideWhenUsed="0" w:qFormat="1"/>
+    <w:lsdException w:name="Intense Quote" w:semiHidden="0" w:uiPriority="30" w:unhideWhenUsed="0" w:qFormat="1"/>
+    <w:lsdException w:name="Medium List 2 Accent 1" w:semiHidden="0" w:uiPriority="66" w:unhideWhenUsed="0"/>
+    <w:lsdException w:name="Medium Grid 1 Accent 1" w:semiHidden="0" w:uiPriority="67" w:unhideWhenUsed="0"/>
+    <w:lsdException w:name="Medium Grid 2 Accent 1" w:semiHidden="0" w:uiPriority="68" w:unhideWhenUsed="0"/>
+    <w:lsdException w:name="Medium Grid 3 Accent 1" w:semiHidden="0" w:uiPriority="69" w:unhideWhenUsed="0"/>
+    <w:lsdException w:name="Dark List Accent 1" w:semiHidden="0" w:uiPriority="70" w:unhideWhenUsed="0"/>
+    <w:lsdException w:name="Colorful Shading Accent 1" w:semiHidden="0" w:uiPriority="71" w:unhideWhenUsed="0"/>
+    <w:lsdException w:name="Colorful List Accent 1" w:semiHidden="0" w:uiPriority="72" w:unhideWhenUsed="0"/>
+    <w:lsdException w:name="Colorful Grid Accent 1" w:semiHidden="0" w:uiPriority="73" w:unhideWhenUsed="0"/>
+    <w:lsdException w:name="Light Shading Accent 2" w:semiHidden="0" w:uiPriority="60" w:unhideWhenUsed="0"/>
+    <w:lsdException w:name="Light List Accent 2" w:semiHidden="0" w:uiPriority="61" w:unhideWhenUsed="0"/>
+    <w:lsdException w:name="Light Grid Accent 2" w:semiHidden="0" w:uiPriority="62" w:unhideWhenUsed="0"/>
+    <w:lsdException w:name="Medium Shading 1 Accent 2" w:semiHidden="0" w:uiPriority="63" w:unhideWhenUsed="0"/>
+    <w:lsdException w:name="Medium Shading 2 Accent 2" w:semiHidden="0" w:uiPriority="64" w:unhideWhenUsed="0"/>
+    <w:lsdException w:name="Medium List 1 Accent 2" w:semiHidden="0" w:uiPriority="65" w:unhideWhenUsed="0"/>
+    <w:lsdException w:name="Medium List 2 Accent 2" w:semiHidden="0" w:uiPriority="66" w:unhideWhenUsed="0"/>
+    <w:lsdException w:name="Medium Grid 1 Accent 2" w:semiHidden="0" w:uiPriority="67" w:unhideWhenUsed="0"/>
+    <w:lsdException w:name="Medium Grid 2 Accent 2" w:semiHidden="0" w:uiPriority="68" w:unhideWhenUsed="0"/>
+    <w:lsdException w:name="Medium Grid 3 Accent 2" w:semiHidden="0" w:uiPriority="69" w:unhideWhenUsed="0"/>
+    <w:lsdException w:name="Dark List Accent 2" w:semiHidden="0" w:uiPriority="70" w:unhideWhenUsed="0"/>
+    <w:lsdException w:name="Colorful Shading Accent 2" w:semiHidden="0" w:uiPriority="71" w:unhideWhenUsed="0"/>
+    <w:lsdException w:name="Colorful List Accent 2" w:semiHidden="0" w:uiPriority="72" w:unhideWhenUsed="0"/>
+    <w:lsdException w:name="Colorful Grid Accent 2" w:semiHidden="0" w:uiPriority="73" w:unhideWhenUsed="0"/>
+    <w:lsdException w:name="Light Shading Accent 3" w:semiHidden="0" w:uiPriority="60" w:unhideWhenUsed="0"/>
+    <w:lsdException w:name="Light List Accent 3" w:semiHidden="0" w:uiPriority="61" w:unhideWhenUsed="0"/>
+    <w:lsdException w:name="Light Grid Accent 3" w:semiHidden="0" w:uiPriority="62" w:unhideWhenUsed="0"/>
+    <w:lsdException w:name="Medium Shading 1 Accent 3" w:semiHidden="0" w:uiPriority="63" w:unhideWhenUsed="0"/>
+    <w:lsdException w:name="Medium Shading 2 Accent 3" w:semiHidden="0" w:uiPriority="64" w:unhideWhenUsed="0"/>
+    <w:lsdException w:name="Medium List 1 Accent 3" w:semiHidden="0" w:uiPriority="65" w:unhideWhenUsed="0"/>
+    <w:lsdException w:name="Medium List 2 Accent 3" w:semiHidden="0" w:uiPriority="66" w:unhideWhenUsed="0"/>
+    <w:lsdException w:name="Medium Grid 1 Accent 3" w:semiHidden="0" w:uiPriority="67" w:unhideWhenUsed="0"/>
+    <w:lsdException w:name="Medium Grid 2 Accent 3" w:semiHidden="0" w:uiPriority="68" w:unhideWhenUsed="0"/>
+    <w:lsdException w:name="Medium Grid 3 Accent 3" w:semiHidden="0" w:uiPriority="69" w:unhideWhenUsed="0"/>
+    <w:lsdException w:name="Dark List Accent 3" w:semiHidden="0" w:uiPriority="70" w:unhideWhenUsed="0"/>
+    <w:lsdException w:name="Colorful Shading Accent 3" w:semiHidden="0" w:uiPriority="71" w:unhideWhenUsed="0"/>
+    <w:lsdException w:name="Colorful List Accent 3" w:semiHidden="0" w:uiPriority="72" w:unhideWhenUsed="0"/>
+    <w:lsdException w:name="Colorful Grid Accent 3" w:semiHidden="0" w:uiPriority="73" w:unhideWhenUsed="0"/>
+    <w:lsdException w:name="Light Shading Accent 4" w:semiHidden="0" w:uiPriority="60" w:unhideWhenUsed="0"/>
+    <w:lsdException w:name="Light List Accent 4" w:semiHidden="0" w:uiPriority="61" w:unhideWhenUsed="0"/>
+    <w:lsdException w:name="Light Grid Accent 4" w:semiHidden="0" w:uiPriority="62" w:unhideWhenUsed="0"/>
+    <w:lsdException w:name="Medium Shading 1 Accent 4" w:semiHidden="0" w:uiPriority="63" w:unhideWhenUsed="0"/>
+    <w:lsdException w:name="Medium Shading 2 Accent 4" w:semiHidden="0" w:uiPriority="64" w:unhideWhenUsed="0"/>
+    <w:lsdException w:name="Medium List 1 Accent 4" w:semiHidden="0" w:uiPriority="65" w:unhideWhenUsed="0"/>
+    <w:lsdException w:name="Medium List 2 Accent 4" w:semiHidden="0" w:uiPriority="66" w:unhideWhenUsed="0"/>
+    <w:lsdException w:name="Medium Grid 1 Accent 4" w:semiHidden="0" w:uiPriority="67" w:unhideWhenUsed="0"/>
+    <w:lsdException w:name="Medium Grid 2 Accent 4" w:semiHidden="0" w:uiPriority="68" w:unhideWhenUsed="0"/>
+    <w:lsdException w:name="Medium Grid 3 Accent 4" w:semiHidden="0" w:uiPriority="69" w:unhideWhenUsed="0"/>
+    <w:lsdException w:name="Dark List Accent 4" w:semiHidden="0" w:uiPriority="70" w:unhideWhenUsed="0"/>
+    <w:lsdException w:name="Colorful Shading Accent 4" w:semiHidden="0" w:uiPriority="71" w:unhideWhenUsed="0"/>
+    <w:lsdException w:name="Colorful List Accent 4" w:semiHidden="0" w:uiPriority="72" w:unhideWhenUsed="0"/>
+    <w:lsdException w:name="Colorful Grid Accent 4" w:semiHidden="0" w:uiPriority="73" w:unhideWhenUsed="0"/>
+    <w:lsdException w:name="Light Shading Accent 5" w:semiHidden="0" w:uiPriority="60" w:unhideWhenUsed="0"/>
+    <w:lsdException w:name="Light List Accent 5" w:semiHidden="0" w:uiPriority="61" w:unhideWhenUsed="0"/>
+    <w:lsdException w:name="Light Grid Accent 5" w:semiHidden="0" w:uiPriority="62" w:unhideWhenUsed="0"/>
+    <w:lsdException w:name="Medium Shading 1 Accent 5" w:semiHidden="0" w:uiPriority="63" w:unhideWhenUsed="0"/>
+    <w:lsdException w:name="Medium Shading 2 Accent 5" w:semiHidden="0" w:uiPriority="64" w:unhideWhenUsed="0"/>
+    <w:lsdException w:name="Medium List 1 Accent 5" w:semiHidden="0" w:uiPriority="65" w:unhideWhenUsed="0"/>
+    <w:lsdException w:name="Medium List 2 Accent 5" w:semiHidden="0" w:uiPriority="66" w:unhideWhenUsed="0"/>
+    <w:lsdException w:name="Medium Grid 1 Accent 5" w:semiHidden="0" w:uiPriority="67" w:unhideWhenUsed="0"/>
+    <w:lsdException w:name="Medium Grid 2 Accent 5" w:semiHidden="0" w:uiPriority="68" w:unhideWhenUsed="0"/>
+    <w:lsdException w:name="Medium Grid 3 Accent 5" w:semiHidden="0" w:uiPriority="69" w:unhideWhenUsed="0"/>
+    <w:lsdException w:name="Dark List Accent 5" w:semiHidden="0" w:uiPriority="70" w:unhideWhenUsed="0"/>
+    <w:lsdException w:name="Colorful Shading Accent 5" w:semiHidden="0" w:uiPriority="71" w:unhideWhenUsed="0"/>
+    <w:lsdException w:name="Colorful List Accent 5" w:semiHidden="0" w:uiPriority="72" w:unhideWhenUsed="0"/>
+    <w:lsdException w:name="Colorful Grid Accent 5" w:semiHidden="0" w:uiPriority="73" w:unhideWhenUsed="0"/>
+    <w:lsdException w:name="Light Shading Accent 6" w:semiHidden="0" w:uiPriority="60" w:unhideWhenUsed="0"/>
+    <w:lsdException w:name="Light List Accent 6" w:semiHidden="0" w:uiPriority="61" w:unhideWhenUsed="0"/>
+    <w:lsdException w:name="Light Grid Accent 6" w:semiHidden="0" w:uiPriority="62" w:unhideWhenUsed="0"/>
+    <w:lsdException w:name="Medium Shading 1 Accent 6" w:semiHidden="0" w:uiPriority="63" w:unhideWhenUsed="0"/>
+    <w:lsdException w:name="Medium Shading 2 Accent 6" w:semiHidden="0" w:uiPriority="64" w:unhideWhenUsed="0"/>
+    <w:lsdException w:name="Medium List 1 Accent 6" w:semiHidden="0" w:uiPriority="65" w:unhideWhenUsed="0"/>
+    <w:lsdException w:name="Medium List 2 Accent 6" w:semiHidden="0" w:uiPriority="66" w:unhideWhenUsed="0"/>
+    <w:lsdException w:name="Medium Grid 1 Accent 6" w:semiHidden="0" w:uiPriority="67" w:unhideWhenUsed="0"/>
+    <w:lsdException w:name="Medium Grid 2 Accent 6" w:semiHidden="0" w:uiPriority="68" w:unhideWhenUsed="0"/>
+    <w:lsdException w:name="Medium Grid 3 Accent 6" w:semiHidden="0" w:uiPriority="69" w:unhideWhenUsed="0"/>
+    <w:lsdException w:name="Dark List Accent 6" w:semiHidden="0" w:uiPriority="70" w:unhideWhenUsed="0"/>
+    <w:lsdException w:name="Colorful Shading Accent 6" w:semiHidden="0" w:uiPriority="71" w:unhideWhenUsed="0"/>
+    <w:lsdException w:name="Colorful List Accent 6" w:semiHidden="0" w:uiPriority="72" w:unhideWhenUsed="0"/>
+    <w:lsdException w:name="Colorful Grid Accent 6" w:semiHidden="0" w:uiPriority="73" w:unhideWhenUsed="0"/>
+    <w:lsdException w:name="Subtle Emphasis" w:semiHidden="0" w:uiPriority="19" w:unhideWhenUsed="0" w:qFormat="1"/>
+    <w:lsdException w:name="Intense Emphasis" w:semiHidden="0" w:uiPriority="21" w:unhideWhenUsed="0" w:qFormat="1"/>
+    <w:lsdException w:name="Subtle Reference" w:semiHidden="0" w:uiPriority="31" w:unhideWhenUsed="0" w:qFormat="1"/>
+    <w:lsdException w:name="Intense Reference" w:semiHidden="0" w:uiPriority="32" w:unhideWhenUsed="0" w:qFormat="1"/>
+    <w:lsdException w:name="Book Title" w:semiHidden="0" w:uiPriority="33" w:unhideWhenUsed="0" w:qFormat="1"/>
+    <w:lsdException w:name="Bibliography" w:uiPriority="37"/>
+    <w:lsdException w:name="TOC Heading" w:uiPriority="39" w:qFormat="1"/>
   </w:latentStyles>
   <w:style w:type="paragraph" w:default="1" w:styleId="Normal">
     <w:name w:val="Normal"/>

</xml_diff>